<commit_message>
- DoubleQLearningDatacenterBroker added - DoubleQLearningScheduler added
</commit_message>
<xml_diff>
--- a/Documentations/Report.docx
+++ b/Documentations/Report.docx
@@ -287,7 +287,15 @@
           <w:rtl/>
           <w:lang w:bidi="fa-IR"/>
         </w:rPr>
-        <w:t xml:space="preserve"> تکرار شود.</w:t>
+        <w:t xml:space="preserve"> </w:t>
+      </w:r>
+      <w:r>
+        <w:rPr>
+          <w:rFonts w:ascii="Roya" w:hAnsi="Roya" w:cs="Roya" w:hint="cs"/>
+          <w:rtl/>
+          <w:lang w:bidi="fa-IR"/>
+        </w:rPr>
+        <w:t>انجام شود.</w:t>
       </w:r>
     </w:p>
     <w:p>
@@ -345,7 +353,7 @@
                     <pic:cNvPicPr/>
                   </pic:nvPicPr>
                   <pic:blipFill>
-                    <a:blip r:embed="rId5"/>
+                    <a:blip r:embed="rId8"/>
                     <a:stretch>
                       <a:fillRect/>
                     </a:stretch>
@@ -418,10 +426,10 @@
           <w:noProof/>
         </w:rPr>
         <w:drawing>
-          <wp:inline distT="0" distB="0" distL="0" distR="0" wp14:anchorId="0C46A946" wp14:editId="0DD88905">
-            <wp:extent cx="4724400" cy="4562475"/>
-            <wp:effectExtent l="0" t="0" r="0" b="9525"/>
-            <wp:docPr id="789044756" name="Picture 1"/>
+          <wp:inline distT="0" distB="0" distL="0" distR="0" wp14:anchorId="0C052AF8" wp14:editId="3D4E136E">
+            <wp:extent cx="4752975" cy="6010275"/>
+            <wp:effectExtent l="0" t="0" r="9525" b="9525"/>
+            <wp:docPr id="1790386145" name="Picture 1"/>
             <wp:cNvGraphicFramePr>
               <a:graphicFrameLocks xmlns:a="http://schemas.openxmlformats.org/drawingml/2006/main" noChangeAspect="1"/>
             </wp:cNvGraphicFramePr>
@@ -429,11 +437,11 @@
               <a:graphicData uri="http://schemas.openxmlformats.org/drawingml/2006/picture">
                 <pic:pic xmlns:pic="http://schemas.openxmlformats.org/drawingml/2006/picture">
                   <pic:nvPicPr>
-                    <pic:cNvPr id="789044756" name=""/>
+                    <pic:cNvPr id="1790386145" name=""/>
                     <pic:cNvPicPr/>
                   </pic:nvPicPr>
                   <pic:blipFill>
-                    <a:blip r:embed="rId6"/>
+                    <a:blip r:embed="rId9"/>
                     <a:stretch>
                       <a:fillRect/>
                     </a:stretch>
@@ -441,7 +449,7 @@
                   <pic:spPr>
                     <a:xfrm>
                       <a:off x="0" y="0"/>
-                      <a:ext cx="4724400" cy="4562475"/>
+                      <a:ext cx="4752975" cy="6010275"/>
                     </a:xfrm>
                     <a:prstGeom prst="rect">
                       <a:avLst/>
@@ -494,6 +502,147 @@
         </w:rPr>
         <w:t xml:space="preserve"> وجود دارد که الگوریتم ها را صدا زده و هر یک از 4 الگوریتم در پوشه ای جداگانه پیاده سازی شده اند.</w:t>
       </w:r>
+      <w:r>
+        <w:rPr>
+          <w:rFonts w:ascii="Roya" w:hAnsi="Roya" w:cs="Roya" w:hint="cs"/>
+          <w:rtl/>
+          <w:lang w:bidi="fa-IR"/>
+        </w:rPr>
+        <w:t xml:space="preserve"> سپس هر یک از این سیاست های پیاده سازی به ازای تعداد </w:t>
+      </w:r>
+      <w:r>
+        <w:rPr>
+          <w:rFonts w:ascii="Roya" w:hAnsi="Roya" w:cs="Roya"/>
+          <w:lang w:bidi="fa-IR"/>
+        </w:rPr>
+        <w:t>VM</w:t>
+      </w:r>
+      <w:r>
+        <w:rPr>
+          <w:rFonts w:ascii="Roya" w:hAnsi="Roya" w:cs="Roya" w:hint="cs"/>
+          <w:rtl/>
+          <w:lang w:bidi="fa-IR"/>
+        </w:rPr>
+        <w:t xml:space="preserve"> و تعداد </w:t>
+      </w:r>
+      <w:r>
+        <w:rPr>
+          <w:rFonts w:ascii="Roya" w:hAnsi="Roya" w:cs="Roya"/>
+          <w:lang w:bidi="fa-IR"/>
+        </w:rPr>
+        <w:t>Task</w:t>
+      </w:r>
+      <w:r>
+        <w:rPr>
+          <w:rFonts w:ascii="Roya" w:hAnsi="Roya" w:cs="Roya" w:hint="cs"/>
+          <w:rtl/>
+          <w:lang w:bidi="fa-IR"/>
+        </w:rPr>
+        <w:t xml:space="preserve"> های مختلف اجرا شده و نتایج خروجی در فایل هایی جداگانه ذخیره می‌شوند.</w:t>
+      </w:r>
+    </w:p>
+    <w:p>
+      <w:pPr>
+        <w:bidi/>
+        <w:rPr>
+          <w:rFonts w:ascii="Roya" w:hAnsi="Roya" w:cs="Roya"/>
+          <w:rtl/>
+          <w:lang w:bidi="fa-IR"/>
+        </w:rPr>
+      </w:pPr>
+      <w:r>
+        <w:rPr>
+          <w:rFonts w:ascii="Roya" w:hAnsi="Roya" w:cs="Roya" w:hint="cs"/>
+          <w:rtl/>
+          <w:lang w:bidi="fa-IR"/>
+        </w:rPr>
+        <w:t>در ادامه به بررسی دقیق‌تر هر یک از توابع در پروژه می‌پردازیم.</w:t>
+      </w:r>
+    </w:p>
+    <w:p>
+      <w:pPr>
+        <w:pStyle w:val="ListParagraph"/>
+        <w:numPr>
+          <w:ilvl w:val="0"/>
+          <w:numId w:val="1"/>
+        </w:numPr>
+        <w:bidi/>
+        <w:rPr>
+          <w:rFonts w:ascii="Roya" w:hAnsi="Roya" w:cs="Roya"/>
+          <w:lang w:bidi="fa-IR"/>
+        </w:rPr>
+      </w:pPr>
+      <w:r>
+        <w:rPr>
+          <w:rFonts w:ascii="Roya" w:hAnsi="Roya" w:cs="Roya" w:hint="cs"/>
+          <w:rtl/>
+          <w:lang w:bidi="fa-IR"/>
+        </w:rPr>
+        <w:t>با توجه به یکسان یا مشابه بودن بسیاری از توابع، صرفا یکی از آنها به عنوان نمونه توضیح داده میشود.</w:t>
+      </w:r>
+    </w:p>
+    <w:p>
+      <w:pPr>
+        <w:pStyle w:val="ListParagraph"/>
+        <w:numPr>
+          <w:ilvl w:val="0"/>
+          <w:numId w:val="1"/>
+        </w:numPr>
+        <w:bidi/>
+        <w:rPr>
+          <w:rFonts w:ascii="Roya" w:hAnsi="Roya" w:cs="Roya"/>
+          <w:lang w:bidi="fa-IR"/>
+        </w:rPr>
+      </w:pPr>
+      <w:r>
+        <w:rPr>
+          <w:rFonts w:ascii="Roya" w:hAnsi="Roya" w:cs="Roya" w:hint="cs"/>
+          <w:rtl/>
+          <w:lang w:bidi="fa-IR"/>
+        </w:rPr>
+        <w:t>در نسخه‌های بعدی می‌توان نسبت به واحدسازی کدهای مشابه اقدام کرد، گرچه برخی از این توابع در همین نسخه نیز واحدسازی شده‌اند.</w:t>
+      </w:r>
+    </w:p>
+    <w:p>
+      <w:pPr>
+        <w:pStyle w:val="ListParagraph"/>
+        <w:numPr>
+          <w:ilvl w:val="0"/>
+          <w:numId w:val="1"/>
+        </w:numPr>
+        <w:bidi/>
+        <w:rPr>
+          <w:rFonts w:ascii="Roya" w:hAnsi="Roya" w:cs="Roya"/>
+          <w:lang w:bidi="fa-IR"/>
+        </w:rPr>
+      </w:pPr>
+      <w:r>
+        <w:rPr>
+          <w:rFonts w:ascii="Roya" w:hAnsi="Roya" w:cs="Roya" w:hint="cs"/>
+          <w:rtl/>
+          <w:lang w:bidi="fa-IR"/>
+        </w:rPr>
+        <w:t>تقریبا همه توابع دارای چند خط کامنت و توضیحات کلی هستند که نام تابع، کارکرد تابع، ورودی (ها) و خروجی (های) تابع را نشان می‌ده</w:t>
+      </w:r>
+      <w:r>
+        <w:rPr>
+          <w:rFonts w:ascii="Roya" w:hAnsi="Roya" w:cs="Roya" w:hint="cs"/>
+          <w:rtl/>
+          <w:lang w:bidi="fa-IR"/>
+        </w:rPr>
+        <w:t>د.</w:t>
+      </w:r>
+    </w:p>
+    <w:p>
+      <w:pPr>
+        <w:bidi/>
+        <w:ind w:left="360"/>
+        <w:rPr>
+          <w:rFonts w:ascii="Roya" w:hAnsi="Roya" w:cs="Roya"/>
+          <w:rtl/>
+          <w:lang w:bidi="fa-IR"/>
+        </w:rPr>
+      </w:pPr>
     </w:p>
     <w:p>
       <w:pPr>
@@ -518,137 +667,166 @@
           <w:rtl/>
           <w:lang w:bidi="fa-IR"/>
         </w:rPr>
-        <w:t>خروجی ها</w:t>
-      </w:r>
-    </w:p>
-    <w:p>
-      <w:pPr>
-        <w:bidi/>
-        <w:rPr>
-          <w:rFonts w:ascii="Roya" w:hAnsi="Roya" w:cs="Roya" w:hint="cs"/>
-          <w:rtl/>
-          <w:lang w:bidi="fa-IR"/>
-        </w:rPr>
-      </w:pPr>
-      <w:r>
-        <w:rPr>
-          <w:rFonts w:ascii="Roya" w:hAnsi="Roya" w:cs="Roya" w:hint="cs"/>
-          <w:rtl/>
-          <w:lang w:bidi="fa-IR"/>
-        </w:rPr>
-        <w:t>فایل های خروجی در پوشه ذخیره میشوند. میتوانید نمونه اجراهای قبلی را ببینید.</w:t>
-      </w:r>
-    </w:p>
-    <w:p>
-      <w:pPr>
-        <w:bidi/>
-        <w:rPr>
-          <w:rFonts w:ascii="Roya" w:hAnsi="Roya" w:cs="Roya"/>
-          <w:rtl/>
-          <w:lang w:bidi="fa-IR"/>
-        </w:rPr>
-      </w:pPr>
-    </w:p>
-    <w:p>
-      <w:pPr>
-        <w:bidi/>
-        <w:rPr>
-          <w:rFonts w:ascii="Roya" w:hAnsi="Roya" w:cs="Roya"/>
-          <w:b/>
-          <w:bCs/>
-          <w:sz w:val="32"/>
-          <w:szCs w:val="32"/>
-          <w:rtl/>
-          <w:lang w:bidi="fa-IR"/>
-        </w:rPr>
-      </w:pPr>
-    </w:p>
-    <w:p>
-      <w:pPr>
-        <w:bidi/>
-        <w:rPr>
-          <w:rFonts w:ascii="Roya" w:hAnsi="Roya" w:cs="Roya"/>
-          <w:b/>
-          <w:bCs/>
-          <w:sz w:val="32"/>
-          <w:szCs w:val="32"/>
-          <w:rtl/>
-          <w:lang w:bidi="fa-IR"/>
-        </w:rPr>
-      </w:pPr>
-    </w:p>
-    <w:p>
-      <w:pPr>
-        <w:bidi/>
-        <w:rPr>
-          <w:rFonts w:ascii="Roya" w:hAnsi="Roya" w:cs="Roya"/>
-          <w:b/>
-          <w:bCs/>
-          <w:sz w:val="32"/>
-          <w:szCs w:val="32"/>
-          <w:rtl/>
-          <w:lang w:bidi="fa-IR"/>
-        </w:rPr>
-      </w:pPr>
-    </w:p>
-    <w:p>
-      <w:pPr>
-        <w:bidi/>
-        <w:rPr>
-          <w:rFonts w:ascii="Roya" w:hAnsi="Roya" w:cs="Roya"/>
-          <w:b/>
-          <w:bCs/>
-          <w:sz w:val="32"/>
-          <w:szCs w:val="32"/>
-          <w:rtl/>
-          <w:lang w:bidi="fa-IR"/>
-        </w:rPr>
-      </w:pPr>
-    </w:p>
-    <w:p>
-      <w:pPr>
-        <w:bidi/>
-        <w:rPr>
-          <w:rFonts w:ascii="Roya" w:hAnsi="Roya" w:cs="Roya"/>
-          <w:b/>
-          <w:bCs/>
-          <w:sz w:val="32"/>
-          <w:szCs w:val="32"/>
-          <w:rtl/>
-          <w:lang w:bidi="fa-IR"/>
-        </w:rPr>
-      </w:pPr>
-    </w:p>
-    <w:p>
-      <w:pPr>
-        <w:bidi/>
-        <w:rPr>
-          <w:rFonts w:ascii="Roya" w:hAnsi="Roya" w:cs="Roya"/>
-          <w:b/>
-          <w:bCs/>
-          <w:sz w:val="32"/>
-          <w:szCs w:val="32"/>
-          <w:rtl/>
-          <w:lang w:bidi="fa-IR"/>
-        </w:rPr>
-      </w:pPr>
-      <w:r>
-        <w:rPr>
-          <w:rFonts w:ascii="Roya" w:hAnsi="Roya" w:cs="Roya" w:hint="cs"/>
-          <w:b/>
-          <w:bCs/>
-          <w:sz w:val="32"/>
-          <w:szCs w:val="32"/>
-          <w:rtl/>
-          <w:lang w:bidi="fa-IR"/>
-        </w:rPr>
         <w:lastRenderedPageBreak/>
-        <w:t>نمونه اجرا</w:t>
-      </w:r>
-    </w:p>
-    <w:p>
-      <w:pPr>
-        <w:bidi/>
+        <w:t>بررسی پیاده‌سازی</w:t>
+      </w:r>
+    </w:p>
+    <w:p>
+      <w:pPr>
+        <w:bidi/>
+        <w:rPr>
+          <w:rFonts w:ascii="Roya" w:hAnsi="Roya" w:cs="Roya"/>
+          <w:rtl/>
+          <w:lang w:bidi="fa-IR"/>
+        </w:rPr>
+      </w:pPr>
+      <w:r>
+        <w:rPr>
+          <w:rFonts w:ascii="Roya" w:hAnsi="Roya" w:cs="Roya" w:hint="cs"/>
+          <w:rtl/>
+          <w:lang w:bidi="fa-IR"/>
+        </w:rPr>
+        <w:t>در ادامه به بررسی توایع و کدهای پیاده‌سازی‌شده می‌پردازیم.</w:t>
+      </w:r>
+    </w:p>
+    <w:p>
+      <w:pPr>
+        <w:pStyle w:val="ListParagraph"/>
+        <w:numPr>
+          <w:ilvl w:val="0"/>
+          <w:numId w:val="1"/>
+        </w:numPr>
+        <w:bidi/>
+        <w:rPr>
+          <w:rFonts w:ascii="Roya" w:hAnsi="Roya" w:cs="Roya"/>
+          <w:b/>
+          <w:bCs/>
+          <w:lang w:bidi="fa-IR"/>
+        </w:rPr>
+      </w:pPr>
+      <w:r>
+        <w:rPr>
+          <w:rFonts w:ascii="Roya" w:hAnsi="Roya" w:cs="Roya" w:hint="cs"/>
+          <w:b/>
+          <w:bCs/>
+          <w:rtl/>
+          <w:lang w:bidi="fa-IR"/>
+        </w:rPr>
+        <w:t xml:space="preserve">تابع </w:t>
+      </w:r>
+      <w:r>
+        <w:rPr>
+          <w:rFonts w:ascii="Roya" w:hAnsi="Roya" w:cs="Roya"/>
+          <w:b/>
+          <w:bCs/>
+          <w:lang w:bidi="fa-IR"/>
+        </w:rPr>
+        <w:t>main</w:t>
+      </w:r>
+      <w:r>
+        <w:rPr>
+          <w:rFonts w:ascii="Roya" w:hAnsi="Roya" w:cs="Roya" w:hint="cs"/>
+          <w:b/>
+          <w:bCs/>
+          <w:rtl/>
+          <w:lang w:bidi="fa-IR"/>
+        </w:rPr>
+        <w:t xml:space="preserve"> در کلاس </w:t>
+      </w:r>
+      <w:r>
+        <w:rPr>
+          <w:rFonts w:ascii="Roya" w:hAnsi="Roya" w:cs="Roya"/>
+          <w:b/>
+          <w:bCs/>
+          <w:lang w:bidi="fa-IR"/>
+        </w:rPr>
+        <w:t>Main</w:t>
+      </w:r>
+    </w:p>
+    <w:p>
+      <w:pPr>
+        <w:bidi/>
+        <w:rPr>
+          <w:rFonts w:ascii="Roya" w:hAnsi="Roya" w:cs="Roya"/>
+          <w:lang w:bidi="fa-IR"/>
+        </w:rPr>
+      </w:pPr>
+      <w:r>
+        <w:rPr>
+          <w:rFonts w:ascii="Roya" w:hAnsi="Roya" w:cs="Roya" w:hint="cs"/>
+          <w:rtl/>
+          <w:lang w:bidi="fa-IR"/>
+        </w:rPr>
+        <w:t xml:space="preserve">همانطور که در تصویر پایین میبینید، به ازای تعداد </w:t>
+      </w:r>
+      <w:r>
+        <w:rPr>
+          <w:rFonts w:ascii="Roya" w:hAnsi="Roya" w:cs="Roya"/>
+          <w:lang w:bidi="fa-IR"/>
+        </w:rPr>
+        <w:t>VM</w:t>
+      </w:r>
+      <w:r>
+        <w:rPr>
+          <w:rFonts w:ascii="Roya" w:hAnsi="Roya" w:cs="Roya" w:hint="cs"/>
+          <w:rtl/>
+          <w:lang w:bidi="fa-IR"/>
+        </w:rPr>
+        <w:t xml:space="preserve"> ها و </w:t>
+      </w:r>
+      <w:r>
+        <w:rPr>
+          <w:rFonts w:ascii="Roya" w:hAnsi="Roya" w:cs="Roya"/>
+          <w:lang w:bidi="fa-IR"/>
+        </w:rPr>
+        <w:t>Task</w:t>
+      </w:r>
+      <w:r>
+        <w:rPr>
+          <w:rFonts w:ascii="Roya" w:hAnsi="Roya" w:cs="Roya" w:hint="cs"/>
+          <w:rtl/>
+          <w:lang w:bidi="fa-IR"/>
+        </w:rPr>
+        <w:t xml:space="preserve"> های خواسته شده، هر بار </w:t>
+      </w:r>
+      <w:r>
+        <w:rPr>
+          <w:rFonts w:ascii="Roya" w:hAnsi="Roya" w:cs="Roya"/>
+          <w:lang w:bidi="fa-IR"/>
+        </w:rPr>
+        <w:t>do_everything</w:t>
+      </w:r>
+      <w:r>
+        <w:rPr>
+          <w:rFonts w:ascii="Roya" w:hAnsi="Roya" w:cs="Roya" w:hint="cs"/>
+          <w:rtl/>
+          <w:lang w:bidi="fa-IR"/>
+        </w:rPr>
+        <w:t xml:space="preserve"> صدا زده شده است.</w:t>
+      </w:r>
+    </w:p>
+    <w:p>
+      <w:pPr>
+        <w:bidi/>
+        <w:rPr>
+          <w:rFonts w:ascii="Roya" w:hAnsi="Roya" w:cs="Roya" w:hint="cs"/>
+          <w:rtl/>
+          <w:lang w:bidi="fa-IR"/>
+        </w:rPr>
+      </w:pPr>
+      <w:r>
+        <w:rPr>
+          <w:rFonts w:ascii="Roya" w:hAnsi="Roya" w:cs="Roya" w:hint="cs"/>
+          <w:rtl/>
+          <w:lang w:bidi="fa-IR"/>
+        </w:rPr>
+        <w:t>مجموعا 10*8=80 بار این تابع صدا زده می‌شود.</w:t>
+      </w:r>
+    </w:p>
+    <w:p>
+      <w:pPr>
+        <w:bidi/>
+        <w:jc w:val="center"/>
         <w:rPr>
           <w:rFonts w:ascii="Roya" w:hAnsi="Roya" w:cs="Roya"/>
           <w:rtl/>
@@ -660,10 +838,10 @@
           <w:noProof/>
         </w:rPr>
         <w:drawing>
-          <wp:inline distT="0" distB="0" distL="0" distR="0" wp14:anchorId="470D4D32" wp14:editId="645762D6">
-            <wp:extent cx="6858000" cy="3639820"/>
-            <wp:effectExtent l="0" t="0" r="0" b="0"/>
-            <wp:docPr id="218209560" name="Picture 1"/>
+          <wp:inline distT="0" distB="0" distL="0" distR="0" wp14:anchorId="6A35BAF1" wp14:editId="08041EA0">
+            <wp:extent cx="5372100" cy="4662784"/>
+            <wp:effectExtent l="0" t="0" r="0" b="5080"/>
+            <wp:docPr id="1086351402" name="Picture 1"/>
             <wp:cNvGraphicFramePr>
               <a:graphicFrameLocks xmlns:a="http://schemas.openxmlformats.org/drawingml/2006/main" noChangeAspect="1"/>
             </wp:cNvGraphicFramePr>
@@ -671,11 +849,11 @@
               <a:graphicData uri="http://schemas.openxmlformats.org/drawingml/2006/picture">
                 <pic:pic xmlns:pic="http://schemas.openxmlformats.org/drawingml/2006/picture">
                   <pic:nvPicPr>
-                    <pic:cNvPr id="218209560" name=""/>
+                    <pic:cNvPr id="1086351402" name=""/>
                     <pic:cNvPicPr/>
                   </pic:nvPicPr>
                   <pic:blipFill>
-                    <a:blip r:embed="rId7"/>
+                    <a:blip r:embed="rId10"/>
                     <a:stretch>
                       <a:fillRect/>
                     </a:stretch>
@@ -683,7 +861,7 @@
                   <pic:spPr>
                     <a:xfrm>
                       <a:off x="0" y="0"/>
-                      <a:ext cx="6858000" cy="3639820"/>
+                      <a:ext cx="5375151" cy="4665432"/>
                     </a:xfrm>
                     <a:prstGeom prst="rect">
                       <a:avLst/>
@@ -698,20 +876,2151 @@
     </w:p>
     <w:p>
       <w:pPr>
-        <w:bidi/>
-        <w:rPr>
-          <w:rFonts w:ascii="Roya" w:hAnsi="Roya" w:cs="Roya"/>
-          <w:rtl/>
-          <w:lang w:bidi="fa-IR"/>
-        </w:rPr>
-      </w:pPr>
-      <w:r>
-        <w:rPr>
-          <w:rFonts w:ascii="Roya" w:hAnsi="Roya" w:cs="Roya" w:hint="cs"/>
-          <w:rtl/>
-          <w:lang w:bidi="fa-IR"/>
-        </w:rPr>
-        <w:t>نمونه ای از اجرای این کد را میبینید.</w:t>
+        <w:pStyle w:val="ListParagraph"/>
+        <w:numPr>
+          <w:ilvl w:val="0"/>
+          <w:numId w:val="1"/>
+        </w:numPr>
+        <w:bidi/>
+        <w:rPr>
+          <w:rFonts w:ascii="Roya" w:hAnsi="Roya" w:cs="Roya"/>
+          <w:b/>
+          <w:bCs/>
+          <w:lang w:bidi="fa-IR"/>
+        </w:rPr>
+      </w:pPr>
+      <w:r>
+        <w:rPr>
+          <w:rFonts w:ascii="Roya" w:hAnsi="Roya" w:cs="Roya" w:hint="cs"/>
+          <w:b/>
+          <w:bCs/>
+          <w:rtl/>
+          <w:lang w:bidi="fa-IR"/>
+        </w:rPr>
+        <w:t xml:space="preserve">تابع </w:t>
+      </w:r>
+      <w:r>
+        <w:rPr>
+          <w:rFonts w:ascii="Roya" w:hAnsi="Roya" w:cs="Roya"/>
+          <w:b/>
+          <w:bCs/>
+          <w:lang w:bidi="fa-IR"/>
+        </w:rPr>
+        <w:t>do_everything</w:t>
+      </w:r>
+      <w:r>
+        <w:rPr>
+          <w:rFonts w:ascii="Roya" w:hAnsi="Roya" w:cs="Roya" w:hint="cs"/>
+          <w:b/>
+          <w:bCs/>
+          <w:rtl/>
+          <w:lang w:bidi="fa-IR"/>
+        </w:rPr>
+        <w:t xml:space="preserve"> در کلاس </w:t>
+      </w:r>
+      <w:r>
+        <w:rPr>
+          <w:rFonts w:ascii="Roya" w:hAnsi="Roya" w:cs="Roya"/>
+          <w:b/>
+          <w:bCs/>
+          <w:lang w:bidi="fa-IR"/>
+        </w:rPr>
+        <w:t>Main</w:t>
+      </w:r>
+    </w:p>
+    <w:p>
+      <w:pPr>
+        <w:bidi/>
+        <w:rPr>
+          <w:rFonts w:ascii="Roya" w:hAnsi="Roya" w:cs="Roya"/>
+          <w:rtl/>
+          <w:lang w:bidi="fa-IR"/>
+        </w:rPr>
+      </w:pPr>
+      <w:r>
+        <w:rPr>
+          <w:rFonts w:ascii="Roya" w:hAnsi="Roya" w:cs="Roya" w:hint="cs"/>
+          <w:rtl/>
+          <w:lang w:bidi="fa-IR"/>
+        </w:rPr>
+        <w:t xml:space="preserve">همانطور که در تصویر پایین میبینیم، ابتدا به ازای ابرپارامترهای فعلی (تعداد </w:t>
+      </w:r>
+      <w:r>
+        <w:rPr>
+          <w:rFonts w:ascii="Roya" w:hAnsi="Roya" w:cs="Roya"/>
+          <w:lang w:bidi="fa-IR"/>
+        </w:rPr>
+        <w:t>datacenter</w:t>
+      </w:r>
+      <w:r>
+        <w:rPr>
+          <w:rFonts w:ascii="Roya" w:hAnsi="Roya" w:cs="Roya" w:hint="cs"/>
+          <w:rtl/>
+          <w:lang w:bidi="fa-IR"/>
+        </w:rPr>
+        <w:t xml:space="preserve"> ها و تعداد </w:t>
+      </w:r>
+      <w:r>
+        <w:rPr>
+          <w:rFonts w:ascii="Roya" w:hAnsi="Roya" w:cs="Roya"/>
+          <w:lang w:bidi="fa-IR"/>
+        </w:rPr>
+        <w:t>cloudlet</w:t>
+      </w:r>
+      <w:r>
+        <w:rPr>
+          <w:rFonts w:ascii="Roya" w:hAnsi="Roya" w:cs="Roya" w:hint="cs"/>
+          <w:rtl/>
+          <w:lang w:bidi="fa-IR"/>
+        </w:rPr>
+        <w:t xml:space="preserve"> ها)، پوشه ای با همین نام ایجاد میکنیم.</w:t>
+      </w:r>
+    </w:p>
+    <w:p>
+      <w:pPr>
+        <w:bidi/>
+        <w:rPr>
+          <w:rFonts w:ascii="Roya" w:hAnsi="Roya" w:cs="Roya"/>
+          <w:rtl/>
+          <w:lang w:bidi="fa-IR"/>
+        </w:rPr>
+      </w:pPr>
+      <w:r>
+        <w:rPr>
+          <w:rFonts w:ascii="Roya" w:hAnsi="Roya" w:cs="Roya" w:hint="cs"/>
+          <w:rtl/>
+          <w:lang w:bidi="fa-IR"/>
+        </w:rPr>
+        <w:t xml:space="preserve">سپس </w:t>
+      </w:r>
+      <w:r>
+        <w:rPr>
+          <w:rFonts w:ascii="Roya" w:hAnsi="Roya" w:cs="Roya"/>
+          <w:lang w:bidi="fa-IR"/>
+        </w:rPr>
+        <w:t>GenerateMatrices</w:t>
+      </w:r>
+      <w:r>
+        <w:rPr>
+          <w:rFonts w:ascii="Roya" w:hAnsi="Roya" w:cs="Roya" w:hint="cs"/>
+          <w:rtl/>
+          <w:lang w:bidi="fa-IR"/>
+        </w:rPr>
+        <w:t xml:space="preserve"> را صدا زده تا دو فایل مربوط به </w:t>
+      </w:r>
+      <w:r>
+        <w:rPr>
+          <w:rFonts w:ascii="Roya" w:hAnsi="Roya" w:cs="Roya"/>
+          <w:lang w:bidi="fa-IR"/>
+        </w:rPr>
+        <w:t>commMatrix</w:t>
+      </w:r>
+      <w:r>
+        <w:rPr>
+          <w:rFonts w:ascii="Roya" w:hAnsi="Roya" w:cs="Roya" w:hint="cs"/>
+          <w:rtl/>
+          <w:lang w:bidi="fa-IR"/>
+        </w:rPr>
+        <w:t xml:space="preserve"> و </w:t>
+      </w:r>
+      <w:r>
+        <w:rPr>
+          <w:rFonts w:ascii="Roya" w:hAnsi="Roya" w:cs="Roya"/>
+          <w:lang w:bidi="fa-IR"/>
+        </w:rPr>
+        <w:t>execMatrix</w:t>
+      </w:r>
+      <w:r>
+        <w:rPr>
+          <w:rFonts w:ascii="Roya" w:hAnsi="Roya" w:cs="Roya" w:hint="cs"/>
+          <w:rtl/>
+          <w:lang w:bidi="fa-IR"/>
+        </w:rPr>
+        <w:t xml:space="preserve"> را ایجاد کند (هر یک از این ماتریس ها در پوشه ای متناسب با ابرپارامترها ذخیره میشود).</w:t>
+      </w:r>
+    </w:p>
+    <w:p>
+      <w:pPr>
+        <w:bidi/>
+        <w:rPr>
+          <w:rFonts w:ascii="Roya" w:hAnsi="Roya" w:cs="Roya" w:hint="cs"/>
+          <w:rtl/>
+          <w:lang w:bidi="fa-IR"/>
+        </w:rPr>
+      </w:pPr>
+      <w:r>
+        <w:rPr>
+          <w:rFonts w:ascii="Roya" w:hAnsi="Roya" w:cs="Roya" w:hint="cs"/>
+          <w:rtl/>
+          <w:lang w:bidi="fa-IR"/>
+        </w:rPr>
+        <w:t>سپس 4 الگوریتم زمانبندی بر روی اینها اجرا میشوند.</w:t>
+      </w:r>
+      <w:r>
+        <w:rPr>
+          <w:rFonts w:ascii="Roya" w:hAnsi="Roya" w:cs="Roya" w:hint="cs"/>
+          <w:rtl/>
+          <w:lang w:bidi="fa-IR"/>
+        </w:rPr>
+        <w:t xml:space="preserve"> و هر بار پس از اجرای الگوریتم ها، در پوشه ای متناسب با ابرپارامترهای فعلی، خروجی ها و ریزالت ها ذخیره میشوند.</w:t>
+      </w:r>
+    </w:p>
+    <w:p>
+      <w:pPr>
+        <w:bidi/>
+        <w:jc w:val="center"/>
+        <w:rPr>
+          <w:rFonts w:ascii="Roya" w:hAnsi="Roya" w:cs="Roya"/>
+          <w:rtl/>
+          <w:lang w:bidi="fa-IR"/>
+        </w:rPr>
+      </w:pPr>
+      <w:r>
+        <w:rPr>
+          <w:noProof/>
+        </w:rPr>
+        <w:lastRenderedPageBreak/>
+        <w:drawing>
+          <wp:inline distT="0" distB="0" distL="0" distR="0" wp14:anchorId="1FA064CA" wp14:editId="399DDF97">
+            <wp:extent cx="6911975" cy="3733800"/>
+            <wp:effectExtent l="0" t="0" r="3175" b="0"/>
+            <wp:docPr id="1353518238" name="Picture 1"/>
+            <wp:cNvGraphicFramePr>
+              <a:graphicFrameLocks xmlns:a="http://schemas.openxmlformats.org/drawingml/2006/main" noChangeAspect="1"/>
+            </wp:cNvGraphicFramePr>
+            <a:graphic xmlns:a="http://schemas.openxmlformats.org/drawingml/2006/main">
+              <a:graphicData uri="http://schemas.openxmlformats.org/drawingml/2006/picture">
+                <pic:pic xmlns:pic="http://schemas.openxmlformats.org/drawingml/2006/picture">
+                  <pic:nvPicPr>
+                    <pic:cNvPr id="1353518238" name=""/>
+                    <pic:cNvPicPr/>
+                  </pic:nvPicPr>
+                  <pic:blipFill>
+                    <a:blip r:embed="rId11"/>
+                    <a:stretch>
+                      <a:fillRect/>
+                    </a:stretch>
+                  </pic:blipFill>
+                  <pic:spPr>
+                    <a:xfrm>
+                      <a:off x="0" y="0"/>
+                      <a:ext cx="6941152" cy="3749561"/>
+                    </a:xfrm>
+                    <a:prstGeom prst="rect">
+                      <a:avLst/>
+                    </a:prstGeom>
+                  </pic:spPr>
+                </pic:pic>
+              </a:graphicData>
+            </a:graphic>
+          </wp:inline>
+        </w:drawing>
+      </w:r>
+    </w:p>
+    <w:p>
+      <w:pPr>
+        <w:pStyle w:val="ListParagraph"/>
+        <w:numPr>
+          <w:ilvl w:val="0"/>
+          <w:numId w:val="1"/>
+        </w:numPr>
+        <w:bidi/>
+        <w:rPr>
+          <w:rFonts w:ascii="Roya" w:hAnsi="Roya" w:cs="Roya"/>
+          <w:b/>
+          <w:bCs/>
+          <w:lang w:bidi="fa-IR"/>
+        </w:rPr>
+      </w:pPr>
+      <w:r>
+        <w:rPr>
+          <w:rFonts w:ascii="Roya" w:hAnsi="Roya" w:cs="Roya" w:hint="cs"/>
+          <w:b/>
+          <w:bCs/>
+          <w:rtl/>
+          <w:lang w:bidi="fa-IR"/>
+        </w:rPr>
+        <w:t xml:space="preserve">تابع </w:t>
+      </w:r>
+      <w:r>
+        <w:rPr>
+          <w:rFonts w:ascii="Roya" w:hAnsi="Roya" w:cs="Roya"/>
+          <w:b/>
+          <w:bCs/>
+          <w:lang w:bidi="fa-IR"/>
+        </w:rPr>
+        <w:t>save_outputs</w:t>
+      </w:r>
+      <w:r>
+        <w:rPr>
+          <w:rFonts w:ascii="Roya" w:hAnsi="Roya" w:cs="Roya" w:hint="cs"/>
+          <w:b/>
+          <w:bCs/>
+          <w:rtl/>
+          <w:lang w:bidi="fa-IR"/>
+        </w:rPr>
+        <w:t xml:space="preserve"> در کلاس </w:t>
+      </w:r>
+      <w:r>
+        <w:rPr>
+          <w:rFonts w:ascii="Roya" w:hAnsi="Roya" w:cs="Roya"/>
+          <w:b/>
+          <w:bCs/>
+          <w:lang w:bidi="fa-IR"/>
+        </w:rPr>
+        <w:t>Main</w:t>
+      </w:r>
+    </w:p>
+    <w:p>
+      <w:pPr>
+        <w:bidi/>
+        <w:rPr>
+          <w:rFonts w:ascii="Roya" w:hAnsi="Roya" w:cs="Roya" w:hint="cs"/>
+          <w:rtl/>
+          <w:lang w:bidi="fa-IR"/>
+        </w:rPr>
+      </w:pPr>
+      <w:r>
+        <w:rPr>
+          <w:rFonts w:ascii="Roya" w:hAnsi="Roya" w:cs="Roya" w:hint="cs"/>
+          <w:rtl/>
+          <w:lang w:bidi="fa-IR"/>
+        </w:rPr>
+        <w:t xml:space="preserve">وظیفه این تابع، ذخیره خروجی های خواسته شده در فایل های </w:t>
+      </w:r>
+      <w:r>
+        <w:rPr>
+          <w:rFonts w:ascii="Roya" w:hAnsi="Roya" w:cs="Roya"/>
+          <w:lang w:bidi="fa-IR"/>
+        </w:rPr>
+        <w:t>csv</w:t>
+      </w:r>
+      <w:r>
+        <w:rPr>
+          <w:rFonts w:ascii="Roya" w:hAnsi="Roya" w:cs="Roya" w:hint="cs"/>
+          <w:rtl/>
+          <w:lang w:bidi="fa-IR"/>
+        </w:rPr>
+        <w:t xml:space="preserve"> متناظر است.</w:t>
+      </w:r>
+    </w:p>
+    <w:p>
+      <w:pPr>
+        <w:bidi/>
+        <w:jc w:val="center"/>
+        <w:rPr>
+          <w:rFonts w:ascii="Roya" w:hAnsi="Roya" w:cs="Roya"/>
+          <w:rtl/>
+          <w:lang w:bidi="fa-IR"/>
+        </w:rPr>
+      </w:pPr>
+      <w:r>
+        <w:rPr>
+          <w:noProof/>
+        </w:rPr>
+        <w:drawing>
+          <wp:inline distT="0" distB="0" distL="0" distR="0" wp14:anchorId="2079FE3F" wp14:editId="522E31DB">
+            <wp:extent cx="6525068" cy="4099560"/>
+            <wp:effectExtent l="0" t="0" r="9525" b="0"/>
+            <wp:docPr id="1905288888" name="Picture 1"/>
+            <wp:cNvGraphicFramePr>
+              <a:graphicFrameLocks xmlns:a="http://schemas.openxmlformats.org/drawingml/2006/main" noChangeAspect="1"/>
+            </wp:cNvGraphicFramePr>
+            <a:graphic xmlns:a="http://schemas.openxmlformats.org/drawingml/2006/main">
+              <a:graphicData uri="http://schemas.openxmlformats.org/drawingml/2006/picture">
+                <pic:pic xmlns:pic="http://schemas.openxmlformats.org/drawingml/2006/picture">
+                  <pic:nvPicPr>
+                    <pic:cNvPr id="1905288888" name=""/>
+                    <pic:cNvPicPr/>
+                  </pic:nvPicPr>
+                  <pic:blipFill>
+                    <a:blip r:embed="rId12"/>
+                    <a:stretch>
+                      <a:fillRect/>
+                    </a:stretch>
+                  </pic:blipFill>
+                  <pic:spPr>
+                    <a:xfrm>
+                      <a:off x="0" y="0"/>
+                      <a:ext cx="6553066" cy="4117150"/>
+                    </a:xfrm>
+                    <a:prstGeom prst="rect">
+                      <a:avLst/>
+                    </a:prstGeom>
+                  </pic:spPr>
+                </pic:pic>
+              </a:graphicData>
+            </a:graphic>
+          </wp:inline>
+        </w:drawing>
+      </w:r>
+    </w:p>
+    <w:p>
+      <w:pPr>
+        <w:bidi/>
+        <w:jc w:val="center"/>
+        <w:rPr>
+          <w:rFonts w:ascii="Roya" w:hAnsi="Roya" w:cs="Roya"/>
+          <w:rtl/>
+          <w:lang w:bidi="fa-IR"/>
+        </w:rPr>
+      </w:pPr>
+    </w:p>
+    <w:p>
+      <w:pPr>
+        <w:pStyle w:val="ListParagraph"/>
+        <w:numPr>
+          <w:ilvl w:val="0"/>
+          <w:numId w:val="1"/>
+        </w:numPr>
+        <w:bidi/>
+        <w:rPr>
+          <w:rFonts w:ascii="Roya" w:hAnsi="Roya" w:cs="Roya"/>
+          <w:b/>
+          <w:bCs/>
+          <w:lang w:bidi="fa-IR"/>
+        </w:rPr>
+      </w:pPr>
+      <w:r>
+        <w:rPr>
+          <w:rFonts w:ascii="Roya" w:hAnsi="Roya" w:cs="Roya" w:hint="cs"/>
+          <w:b/>
+          <w:bCs/>
+          <w:rtl/>
+          <w:lang w:bidi="fa-IR"/>
+        </w:rPr>
+        <w:lastRenderedPageBreak/>
+        <w:t xml:space="preserve">تابع </w:t>
+      </w:r>
+      <w:r>
+        <w:rPr>
+          <w:rFonts w:ascii="Roya" w:hAnsi="Roya" w:cs="Roya"/>
+          <w:b/>
+          <w:bCs/>
+          <w:lang w:bidi="fa-IR"/>
+        </w:rPr>
+        <w:t>calcMakespan</w:t>
+      </w:r>
+      <w:r>
+        <w:rPr>
+          <w:rFonts w:ascii="Roya" w:hAnsi="Roya" w:cs="Roya" w:hint="cs"/>
+          <w:b/>
+          <w:bCs/>
+          <w:rtl/>
+          <w:lang w:bidi="fa-IR"/>
+        </w:rPr>
+        <w:t xml:space="preserve"> در کلاس </w:t>
+      </w:r>
+      <w:r>
+        <w:rPr>
+          <w:rFonts w:ascii="Roya" w:hAnsi="Roya" w:cs="Roya"/>
+          <w:b/>
+          <w:bCs/>
+          <w:lang w:bidi="fa-IR"/>
+        </w:rPr>
+        <w:t>Main</w:t>
+      </w:r>
+    </w:p>
+    <w:p>
+      <w:pPr>
+        <w:bidi/>
+        <w:rPr>
+          <w:rFonts w:ascii="Roya" w:hAnsi="Roya" w:cs="Roya" w:hint="cs"/>
+          <w:rtl/>
+          <w:lang w:bidi="fa-IR"/>
+        </w:rPr>
+      </w:pPr>
+      <w:r>
+        <w:rPr>
+          <w:rFonts w:ascii="Roya" w:hAnsi="Roya" w:cs="Roya" w:hint="cs"/>
+          <w:rtl/>
+          <w:lang w:bidi="fa-IR"/>
+        </w:rPr>
+        <w:t xml:space="preserve">وظیفه این تابع، محاسبه مقدار عددی پارامتر </w:t>
+      </w:r>
+      <w:r>
+        <w:rPr>
+          <w:rFonts w:ascii="Roya" w:hAnsi="Roya" w:cs="Roya"/>
+          <w:lang w:bidi="fa-IR"/>
+        </w:rPr>
+        <w:t>makespan</w:t>
+      </w:r>
+      <w:r>
+        <w:rPr>
+          <w:rFonts w:ascii="Roya" w:hAnsi="Roya" w:cs="Roya" w:hint="cs"/>
+          <w:rtl/>
+          <w:lang w:bidi="fa-IR"/>
+        </w:rPr>
+        <w:t xml:space="preserve"> بوده که از مواردی است که باید در خروجی ظاهر شوند.</w:t>
+      </w:r>
+    </w:p>
+    <w:p>
+      <w:pPr>
+        <w:bidi/>
+        <w:jc w:val="center"/>
+        <w:rPr>
+          <w:rFonts w:ascii="Roya" w:hAnsi="Roya" w:cs="Roya" w:hint="cs"/>
+          <w:rtl/>
+          <w:lang w:bidi="fa-IR"/>
+        </w:rPr>
+      </w:pPr>
+      <w:r>
+        <w:rPr>
+          <w:noProof/>
+        </w:rPr>
+        <w:drawing>
+          <wp:inline distT="0" distB="0" distL="0" distR="0" wp14:anchorId="2AC97E96" wp14:editId="3DD4F107">
+            <wp:extent cx="6876698" cy="3103245"/>
+            <wp:effectExtent l="0" t="0" r="635" b="1905"/>
+            <wp:docPr id="1119367910" name="Picture 1"/>
+            <wp:cNvGraphicFramePr>
+              <a:graphicFrameLocks xmlns:a="http://schemas.openxmlformats.org/drawingml/2006/main" noChangeAspect="1"/>
+            </wp:cNvGraphicFramePr>
+            <a:graphic xmlns:a="http://schemas.openxmlformats.org/drawingml/2006/main">
+              <a:graphicData uri="http://schemas.openxmlformats.org/drawingml/2006/picture">
+                <pic:pic xmlns:pic="http://schemas.openxmlformats.org/drawingml/2006/picture">
+                  <pic:nvPicPr>
+                    <pic:cNvPr id="1119367910" name=""/>
+                    <pic:cNvPicPr/>
+                  </pic:nvPicPr>
+                  <pic:blipFill>
+                    <a:blip r:embed="rId13"/>
+                    <a:stretch>
+                      <a:fillRect/>
+                    </a:stretch>
+                  </pic:blipFill>
+                  <pic:spPr>
+                    <a:xfrm>
+                      <a:off x="0" y="0"/>
+                      <a:ext cx="6894292" cy="3111185"/>
+                    </a:xfrm>
+                    <a:prstGeom prst="rect">
+                      <a:avLst/>
+                    </a:prstGeom>
+                  </pic:spPr>
+                </pic:pic>
+              </a:graphicData>
+            </a:graphic>
+          </wp:inline>
+        </w:drawing>
+      </w:r>
+    </w:p>
+    <w:p>
+      <w:pPr>
+        <w:pStyle w:val="ListParagraph"/>
+        <w:numPr>
+          <w:ilvl w:val="0"/>
+          <w:numId w:val="1"/>
+        </w:numPr>
+        <w:bidi/>
+        <w:rPr>
+          <w:rFonts w:ascii="Roya" w:hAnsi="Roya" w:cs="Roya"/>
+          <w:b/>
+          <w:bCs/>
+          <w:lang w:bidi="fa-IR"/>
+        </w:rPr>
+      </w:pPr>
+      <w:r>
+        <w:rPr>
+          <w:rFonts w:ascii="Roya" w:hAnsi="Roya" w:cs="Roya" w:hint="cs"/>
+          <w:b/>
+          <w:bCs/>
+          <w:rtl/>
+          <w:lang w:bidi="fa-IR"/>
+        </w:rPr>
+        <w:t xml:space="preserve">تابع </w:t>
+      </w:r>
+      <w:r>
+        <w:rPr>
+          <w:rFonts w:ascii="Roya" w:hAnsi="Roya" w:cs="Roya"/>
+          <w:b/>
+          <w:bCs/>
+          <w:lang w:bidi="fa-IR"/>
+        </w:rPr>
+        <w:t>main</w:t>
+      </w:r>
+      <w:r>
+        <w:rPr>
+          <w:rFonts w:ascii="Roya" w:hAnsi="Roya" w:cs="Roya" w:hint="cs"/>
+          <w:b/>
+          <w:bCs/>
+          <w:rtl/>
+          <w:lang w:bidi="fa-IR"/>
+        </w:rPr>
+        <w:t xml:space="preserve"> در کلاس </w:t>
+      </w:r>
+      <w:r>
+        <w:rPr>
+          <w:rFonts w:ascii="Roya" w:hAnsi="Roya" w:cs="Roya"/>
+          <w:b/>
+          <w:bCs/>
+          <w:lang w:bidi="fa-IR"/>
+        </w:rPr>
+        <w:t>A2C_Scheduler</w:t>
+      </w:r>
+    </w:p>
+    <w:p>
+      <w:pPr>
+        <w:bidi/>
+        <w:rPr>
+          <w:rFonts w:ascii="Roya" w:hAnsi="Roya" w:cs="Roya"/>
+          <w:rtl/>
+          <w:lang w:bidi="fa-IR"/>
+        </w:rPr>
+      </w:pPr>
+      <w:r>
+        <w:rPr>
+          <w:rFonts w:ascii="Roya" w:hAnsi="Roya" w:cs="Roya" w:hint="cs"/>
+          <w:rtl/>
+          <w:lang w:bidi="fa-IR"/>
+        </w:rPr>
+        <w:t xml:space="preserve">در اینجا پیاده سازی تابع اصلی مربوط به زمانبند </w:t>
+      </w:r>
+      <w:r>
+        <w:rPr>
+          <w:rFonts w:ascii="Roya" w:hAnsi="Roya" w:cs="Roya"/>
+          <w:lang w:bidi="fa-IR"/>
+        </w:rPr>
+        <w:t>A2C</w:t>
+      </w:r>
+      <w:r>
+        <w:rPr>
+          <w:rFonts w:ascii="Roya" w:hAnsi="Roya" w:cs="Roya" w:hint="cs"/>
+          <w:rtl/>
+          <w:lang w:bidi="fa-IR"/>
+        </w:rPr>
+        <w:t xml:space="preserve"> را مشاهده میکنیم.</w:t>
+      </w:r>
+    </w:p>
+    <w:p>
+      <w:pPr>
+        <w:bidi/>
+        <w:jc w:val="center"/>
+        <w:rPr>
+          <w:rFonts w:ascii="Roya" w:hAnsi="Roya" w:cs="Roya"/>
+          <w:rtl/>
+          <w:lang w:bidi="fa-IR"/>
+        </w:rPr>
+      </w:pPr>
+      <w:r>
+        <w:rPr>
+          <w:noProof/>
+        </w:rPr>
+        <w:drawing>
+          <wp:inline distT="0" distB="0" distL="0" distR="0" wp14:anchorId="144B52E3" wp14:editId="607B8313">
+            <wp:extent cx="6887845" cy="4387640"/>
+            <wp:effectExtent l="0" t="0" r="8255" b="0"/>
+            <wp:docPr id="1195929710" name="Picture 1"/>
+            <wp:cNvGraphicFramePr>
+              <a:graphicFrameLocks xmlns:a="http://schemas.openxmlformats.org/drawingml/2006/main" noChangeAspect="1"/>
+            </wp:cNvGraphicFramePr>
+            <a:graphic xmlns:a="http://schemas.openxmlformats.org/drawingml/2006/main">
+              <a:graphicData uri="http://schemas.openxmlformats.org/drawingml/2006/picture">
+                <pic:pic xmlns:pic="http://schemas.openxmlformats.org/drawingml/2006/picture">
+                  <pic:nvPicPr>
+                    <pic:cNvPr id="1195929710" name=""/>
+                    <pic:cNvPicPr/>
+                  </pic:nvPicPr>
+                  <pic:blipFill>
+                    <a:blip r:embed="rId14"/>
+                    <a:stretch>
+                      <a:fillRect/>
+                    </a:stretch>
+                  </pic:blipFill>
+                  <pic:spPr>
+                    <a:xfrm>
+                      <a:off x="0" y="0"/>
+                      <a:ext cx="6911649" cy="4402803"/>
+                    </a:xfrm>
+                    <a:prstGeom prst="rect">
+                      <a:avLst/>
+                    </a:prstGeom>
+                  </pic:spPr>
+                </pic:pic>
+              </a:graphicData>
+            </a:graphic>
+          </wp:inline>
+        </w:drawing>
+      </w:r>
+    </w:p>
+    <w:p>
+      <w:pPr>
+        <w:pStyle w:val="ListParagraph"/>
+        <w:numPr>
+          <w:ilvl w:val="0"/>
+          <w:numId w:val="1"/>
+        </w:numPr>
+        <w:bidi/>
+        <w:rPr>
+          <w:rFonts w:ascii="Roya" w:hAnsi="Roya" w:cs="Roya"/>
+          <w:b/>
+          <w:bCs/>
+          <w:lang w:bidi="fa-IR"/>
+        </w:rPr>
+      </w:pPr>
+      <w:r>
+        <w:rPr>
+          <w:rFonts w:ascii="Roya" w:hAnsi="Roya" w:cs="Roya" w:hint="cs"/>
+          <w:b/>
+          <w:bCs/>
+          <w:rtl/>
+          <w:lang w:bidi="fa-IR"/>
+        </w:rPr>
+        <w:lastRenderedPageBreak/>
+        <w:t xml:space="preserve">تابع </w:t>
+      </w:r>
+      <w:r>
+        <w:rPr>
+          <w:rFonts w:ascii="Roya" w:hAnsi="Roya" w:cs="Roya"/>
+          <w:b/>
+          <w:bCs/>
+          <w:lang w:bidi="fa-IR"/>
+        </w:rPr>
+        <w:t>createVM</w:t>
+      </w:r>
+    </w:p>
+    <w:p>
+      <w:pPr>
+        <w:bidi/>
+        <w:rPr>
+          <w:rFonts w:ascii="Roya" w:hAnsi="Roya" w:cs="Roya"/>
+          <w:rtl/>
+          <w:lang w:bidi="fa-IR"/>
+        </w:rPr>
+      </w:pPr>
+      <w:r>
+        <w:rPr>
+          <w:rFonts w:ascii="Roya" w:hAnsi="Roya" w:cs="Roya" w:hint="cs"/>
+          <w:rtl/>
+          <w:lang w:bidi="fa-IR"/>
+        </w:rPr>
+        <w:t>وظیفه این تابع، ایجاد ماشین های مجازی است. به عنوان پارامتر ورودی؛ تعداد  ماشین های مجازی ای که باید تولید کند را گرفته و لیست ماشین های مجازی تولید شده را برمیگرداند.</w:t>
+      </w:r>
+    </w:p>
+    <w:p>
+      <w:pPr>
+        <w:bidi/>
+        <w:jc w:val="center"/>
+        <w:rPr>
+          <w:rFonts w:ascii="Roya" w:hAnsi="Roya" w:cs="Roya"/>
+          <w:rtl/>
+          <w:lang w:bidi="fa-IR"/>
+        </w:rPr>
+      </w:pPr>
+      <w:r>
+        <w:rPr>
+          <w:noProof/>
+        </w:rPr>
+        <w:drawing>
+          <wp:inline distT="0" distB="0" distL="0" distR="0" wp14:anchorId="2D14D731" wp14:editId="29797A90">
+            <wp:extent cx="6886342" cy="3702050"/>
+            <wp:effectExtent l="0" t="0" r="0" b="0"/>
+            <wp:docPr id="441736117" name="Picture 1"/>
+            <wp:cNvGraphicFramePr>
+              <a:graphicFrameLocks xmlns:a="http://schemas.openxmlformats.org/drawingml/2006/main" noChangeAspect="1"/>
+            </wp:cNvGraphicFramePr>
+            <a:graphic xmlns:a="http://schemas.openxmlformats.org/drawingml/2006/main">
+              <a:graphicData uri="http://schemas.openxmlformats.org/drawingml/2006/picture">
+                <pic:pic xmlns:pic="http://schemas.openxmlformats.org/drawingml/2006/picture">
+                  <pic:nvPicPr>
+                    <pic:cNvPr id="441736117" name=""/>
+                    <pic:cNvPicPr/>
+                  </pic:nvPicPr>
+                  <pic:blipFill>
+                    <a:blip r:embed="rId15"/>
+                    <a:stretch>
+                      <a:fillRect/>
+                    </a:stretch>
+                  </pic:blipFill>
+                  <pic:spPr>
+                    <a:xfrm>
+                      <a:off x="0" y="0"/>
+                      <a:ext cx="6894785" cy="3706589"/>
+                    </a:xfrm>
+                    <a:prstGeom prst="rect">
+                      <a:avLst/>
+                    </a:prstGeom>
+                  </pic:spPr>
+                </pic:pic>
+              </a:graphicData>
+            </a:graphic>
+          </wp:inline>
+        </w:drawing>
+      </w:r>
+    </w:p>
+    <w:p>
+      <w:pPr>
+        <w:pStyle w:val="ListParagraph"/>
+        <w:numPr>
+          <w:ilvl w:val="0"/>
+          <w:numId w:val="1"/>
+        </w:numPr>
+        <w:bidi/>
+        <w:rPr>
+          <w:rFonts w:ascii="Roya" w:hAnsi="Roya" w:cs="Roya"/>
+          <w:b/>
+          <w:bCs/>
+          <w:lang w:bidi="fa-IR"/>
+        </w:rPr>
+      </w:pPr>
+      <w:r>
+        <w:rPr>
+          <w:rFonts w:ascii="Roya" w:hAnsi="Roya" w:cs="Roya" w:hint="cs"/>
+          <w:b/>
+          <w:bCs/>
+          <w:rtl/>
+          <w:lang w:bidi="fa-IR"/>
+        </w:rPr>
+        <w:t xml:space="preserve">تابع </w:t>
+      </w:r>
+      <w:r>
+        <w:rPr>
+          <w:rFonts w:ascii="Roya" w:hAnsi="Roya" w:cs="Roya"/>
+          <w:b/>
+          <w:bCs/>
+          <w:lang w:bidi="fa-IR"/>
+        </w:rPr>
+        <w:t>createCloudlet</w:t>
+      </w:r>
+    </w:p>
+    <w:p>
+      <w:pPr>
+        <w:bidi/>
+        <w:rPr>
+          <w:rFonts w:ascii="Roya" w:hAnsi="Roya" w:cs="Roya"/>
+          <w:rtl/>
+          <w:lang w:bidi="fa-IR"/>
+        </w:rPr>
+      </w:pPr>
+      <w:r>
+        <w:rPr>
+          <w:rFonts w:ascii="Roya" w:hAnsi="Roya" w:cs="Roya" w:hint="cs"/>
+          <w:rtl/>
+          <w:lang w:bidi="fa-IR"/>
+        </w:rPr>
+        <w:t xml:space="preserve">وظیفه این تابع، ایجاد </w:t>
+      </w:r>
+      <w:r>
+        <w:rPr>
+          <w:rFonts w:ascii="Roya" w:hAnsi="Roya" w:cs="Roya"/>
+          <w:lang w:bidi="fa-IR"/>
+        </w:rPr>
+        <w:t>cloudlet</w:t>
+      </w:r>
+      <w:r>
+        <w:rPr>
+          <w:rFonts w:ascii="Roya" w:hAnsi="Roya" w:cs="Roya" w:hint="cs"/>
+          <w:rtl/>
+          <w:lang w:bidi="fa-IR"/>
+        </w:rPr>
+        <w:t xml:space="preserve"> یا همان تسک، به تعدادی است که در پارامتر ورودی میگیرد.</w:t>
+      </w:r>
+    </w:p>
+    <w:p>
+      <w:pPr>
+        <w:bidi/>
+        <w:jc w:val="center"/>
+        <w:rPr>
+          <w:rFonts w:ascii="Roya" w:hAnsi="Roya" w:cs="Roya"/>
+          <w:rtl/>
+          <w:lang w:bidi="fa-IR"/>
+        </w:rPr>
+      </w:pPr>
+      <w:r>
+        <w:rPr>
+          <w:noProof/>
+        </w:rPr>
+        <w:drawing>
+          <wp:inline distT="0" distB="0" distL="0" distR="0" wp14:anchorId="372F7D24" wp14:editId="67B3CA2B">
+            <wp:extent cx="6704965" cy="3571652"/>
+            <wp:effectExtent l="0" t="0" r="635" b="0"/>
+            <wp:docPr id="1788562700" name="Picture 1"/>
+            <wp:cNvGraphicFramePr>
+              <a:graphicFrameLocks xmlns:a="http://schemas.openxmlformats.org/drawingml/2006/main" noChangeAspect="1"/>
+            </wp:cNvGraphicFramePr>
+            <a:graphic xmlns:a="http://schemas.openxmlformats.org/drawingml/2006/main">
+              <a:graphicData uri="http://schemas.openxmlformats.org/drawingml/2006/picture">
+                <pic:pic xmlns:pic="http://schemas.openxmlformats.org/drawingml/2006/picture">
+                  <pic:nvPicPr>
+                    <pic:cNvPr id="1788562700" name=""/>
+                    <pic:cNvPicPr/>
+                  </pic:nvPicPr>
+                  <pic:blipFill>
+                    <a:blip r:embed="rId16"/>
+                    <a:stretch>
+                      <a:fillRect/>
+                    </a:stretch>
+                  </pic:blipFill>
+                  <pic:spPr>
+                    <a:xfrm>
+                      <a:off x="0" y="0"/>
+                      <a:ext cx="6712494" cy="3575662"/>
+                    </a:xfrm>
+                    <a:prstGeom prst="rect">
+                      <a:avLst/>
+                    </a:prstGeom>
+                  </pic:spPr>
+                </pic:pic>
+              </a:graphicData>
+            </a:graphic>
+          </wp:inline>
+        </w:drawing>
+      </w:r>
+    </w:p>
+    <w:p>
+      <w:pPr>
+        <w:pStyle w:val="ListParagraph"/>
+        <w:numPr>
+          <w:ilvl w:val="0"/>
+          <w:numId w:val="1"/>
+        </w:numPr>
+        <w:bidi/>
+        <w:rPr>
+          <w:rFonts w:ascii="Roya" w:hAnsi="Roya" w:cs="Roya"/>
+          <w:b/>
+          <w:bCs/>
+          <w:lang w:bidi="fa-IR"/>
+        </w:rPr>
+      </w:pPr>
+      <w:r>
+        <w:rPr>
+          <w:rFonts w:ascii="Roya" w:hAnsi="Roya" w:cs="Roya" w:hint="cs"/>
+          <w:b/>
+          <w:bCs/>
+          <w:rtl/>
+          <w:lang w:bidi="fa-IR"/>
+        </w:rPr>
+        <w:lastRenderedPageBreak/>
+        <w:t xml:space="preserve">سایر توابع پایه در کلاس های </w:t>
+      </w:r>
+      <w:r>
+        <w:rPr>
+          <w:rFonts w:ascii="Roya" w:hAnsi="Roya" w:cs="Roya"/>
+          <w:b/>
+          <w:bCs/>
+          <w:lang w:bidi="fa-IR"/>
+        </w:rPr>
+        <w:t>Scheduler</w:t>
+      </w:r>
+    </w:p>
+    <w:p>
+      <w:pPr>
+        <w:bidi/>
+        <w:rPr>
+          <w:rFonts w:ascii="Roya" w:hAnsi="Roya" w:cs="Roya"/>
+          <w:rtl/>
+          <w:lang w:bidi="fa-IR"/>
+        </w:rPr>
+      </w:pPr>
+      <w:r>
+        <w:rPr>
+          <w:rFonts w:ascii="Roya" w:hAnsi="Roya" w:cs="Roya" w:hint="cs"/>
+          <w:rtl/>
+          <w:lang w:bidi="fa-IR"/>
+        </w:rPr>
+        <w:t xml:space="preserve">اینجا نیز 4 تابع پایه که در همه کلاس های </w:t>
+      </w:r>
+      <w:r>
+        <w:rPr>
+          <w:rFonts w:ascii="Roya" w:hAnsi="Roya" w:cs="Roya"/>
+          <w:lang w:bidi="fa-IR"/>
+        </w:rPr>
+        <w:t>Scheduler</w:t>
+      </w:r>
+      <w:r>
+        <w:rPr>
+          <w:rFonts w:ascii="Roya" w:hAnsi="Roya" w:cs="Roya" w:hint="cs"/>
+          <w:rtl/>
+          <w:lang w:bidi="fa-IR"/>
+        </w:rPr>
+        <w:t xml:space="preserve"> استفاده شده اند را میبینید.</w:t>
+      </w:r>
+      <w:r>
+        <w:rPr>
+          <w:rFonts w:ascii="Roya" w:hAnsi="Roya" w:cs="Roya" w:hint="cs"/>
+          <w:rtl/>
+          <w:lang w:bidi="fa-IR"/>
+        </w:rPr>
+        <w:t xml:space="preserve"> </w:t>
+      </w:r>
+      <w:r>
+        <w:rPr>
+          <w:rFonts w:ascii="Roya" w:hAnsi="Roya" w:cs="Roya" w:hint="cs"/>
+          <w:rtl/>
+          <w:lang w:bidi="fa-IR"/>
+        </w:rPr>
+        <w:t xml:space="preserve">تابع اول، </w:t>
+      </w:r>
+      <w:r>
+        <w:rPr>
+          <w:rFonts w:ascii="Roya" w:hAnsi="Roya" w:cs="Roya"/>
+          <w:lang w:bidi="fa-IR"/>
+        </w:rPr>
+        <w:t>Broker</w:t>
+      </w:r>
+      <w:r>
+        <w:rPr>
+          <w:rFonts w:ascii="Roya" w:hAnsi="Roya" w:cs="Roya" w:hint="cs"/>
+          <w:rtl/>
+          <w:lang w:bidi="fa-IR"/>
+        </w:rPr>
+        <w:t xml:space="preserve"> مربوطه را ایجاد میکند، تابع دوم، لیست </w:t>
+      </w:r>
+      <w:r>
+        <w:rPr>
+          <w:rFonts w:ascii="Roya" w:hAnsi="Roya" w:cs="Roya"/>
+          <w:lang w:bidi="fa-IR"/>
+        </w:rPr>
+        <w:t>cloudlet</w:t>
+      </w:r>
+      <w:r>
+        <w:rPr>
+          <w:rFonts w:ascii="Roya" w:hAnsi="Roya" w:cs="Roya" w:hint="cs"/>
+          <w:rtl/>
+          <w:lang w:bidi="fa-IR"/>
+        </w:rPr>
+        <w:t xml:space="preserve"> ها را برمیگرداند.</w:t>
+      </w:r>
+      <w:r>
+        <w:rPr>
+          <w:rFonts w:ascii="Roya" w:hAnsi="Roya" w:cs="Roya" w:hint="cs"/>
+          <w:rtl/>
+          <w:lang w:bidi="fa-IR"/>
+        </w:rPr>
+        <w:t xml:space="preserve"> </w:t>
+      </w:r>
+      <w:r>
+        <w:rPr>
+          <w:rFonts w:ascii="Roya" w:hAnsi="Roya" w:cs="Roya" w:hint="cs"/>
+          <w:rtl/>
+          <w:lang w:bidi="fa-IR"/>
+        </w:rPr>
+        <w:t xml:space="preserve">تابع سوم و چهارم نیز ماتریس هایی که از کلاس </w:t>
+      </w:r>
+      <w:r>
+        <w:rPr>
+          <w:rFonts w:ascii="Roya" w:hAnsi="Roya" w:cs="Roya"/>
+          <w:lang w:bidi="fa-IR"/>
+        </w:rPr>
+        <w:t>GenerateMatrices</w:t>
+      </w:r>
+      <w:r>
+        <w:rPr>
+          <w:rFonts w:ascii="Roya" w:hAnsi="Roya" w:cs="Roya" w:hint="cs"/>
+          <w:rtl/>
+          <w:lang w:bidi="fa-IR"/>
+        </w:rPr>
+        <w:t xml:space="preserve"> ایجاد شده اند را برمیگرداند.</w:t>
+      </w:r>
+    </w:p>
+    <w:p>
+      <w:pPr>
+        <w:pStyle w:val="ListParagraph"/>
+        <w:numPr>
+          <w:ilvl w:val="0"/>
+          <w:numId w:val="1"/>
+        </w:numPr>
+        <w:bidi/>
+        <w:rPr>
+          <w:rFonts w:ascii="Roya" w:hAnsi="Roya" w:cs="Roya"/>
+          <w:lang w:bidi="fa-IR"/>
+        </w:rPr>
+      </w:pPr>
+      <w:r>
+        <w:rPr>
+          <w:rFonts w:ascii="Roya" w:hAnsi="Roya" w:cs="Roya" w:hint="cs"/>
+          <w:rtl/>
+          <w:lang w:bidi="fa-IR"/>
+        </w:rPr>
+        <w:t xml:space="preserve">توجه: در به‌روزرسانی‌های بعدی، میتوان دو تابع آخر را حذف کرد و آنها را از کلاس </w:t>
+      </w:r>
+      <w:r>
+        <w:rPr>
+          <w:rFonts w:ascii="Roya" w:hAnsi="Roya" w:cs="Roya"/>
+          <w:lang w:bidi="fa-IR"/>
+        </w:rPr>
+        <w:t>GenerateMatrices</w:t>
+      </w:r>
+      <w:r>
+        <w:rPr>
+          <w:rFonts w:ascii="Roya" w:hAnsi="Roya" w:cs="Roya" w:hint="cs"/>
+          <w:rtl/>
+          <w:lang w:bidi="fa-IR"/>
+        </w:rPr>
+        <w:t xml:space="preserve"> دریافت کرد.</w:t>
+      </w:r>
+    </w:p>
+    <w:p>
+      <w:pPr>
+        <w:bidi/>
+        <w:jc w:val="center"/>
+        <w:rPr>
+          <w:rFonts w:ascii="Roya" w:hAnsi="Roya" w:cs="Roya"/>
+          <w:rtl/>
+          <w:lang w:bidi="fa-IR"/>
+        </w:rPr>
+      </w:pPr>
+      <w:r>
+        <w:rPr>
+          <w:noProof/>
+        </w:rPr>
+        <w:drawing>
+          <wp:inline distT="0" distB="0" distL="0" distR="0" wp14:anchorId="19594F2A" wp14:editId="15CAB6D3">
+            <wp:extent cx="6652608" cy="2827655"/>
+            <wp:effectExtent l="0" t="0" r="0" b="0"/>
+            <wp:docPr id="2094869021" name="Picture 1"/>
+            <wp:cNvGraphicFramePr>
+              <a:graphicFrameLocks xmlns:a="http://schemas.openxmlformats.org/drawingml/2006/main" noChangeAspect="1"/>
+            </wp:cNvGraphicFramePr>
+            <a:graphic xmlns:a="http://schemas.openxmlformats.org/drawingml/2006/main">
+              <a:graphicData uri="http://schemas.openxmlformats.org/drawingml/2006/picture">
+                <pic:pic xmlns:pic="http://schemas.openxmlformats.org/drawingml/2006/picture">
+                  <pic:nvPicPr>
+                    <pic:cNvPr id="2094869021" name=""/>
+                    <pic:cNvPicPr/>
+                  </pic:nvPicPr>
+                  <pic:blipFill>
+                    <a:blip r:embed="rId17"/>
+                    <a:stretch>
+                      <a:fillRect/>
+                    </a:stretch>
+                  </pic:blipFill>
+                  <pic:spPr>
+                    <a:xfrm>
+                      <a:off x="0" y="0"/>
+                      <a:ext cx="6675296" cy="2837298"/>
+                    </a:xfrm>
+                    <a:prstGeom prst="rect">
+                      <a:avLst/>
+                    </a:prstGeom>
+                  </pic:spPr>
+                </pic:pic>
+              </a:graphicData>
+            </a:graphic>
+          </wp:inline>
+        </w:drawing>
+      </w:r>
+    </w:p>
+    <w:p>
+      <w:pPr>
+        <w:pStyle w:val="ListParagraph"/>
+        <w:numPr>
+          <w:ilvl w:val="0"/>
+          <w:numId w:val="1"/>
+        </w:numPr>
+        <w:bidi/>
+        <w:rPr>
+          <w:rFonts w:ascii="Roya" w:hAnsi="Roya" w:cs="Roya"/>
+          <w:b/>
+          <w:bCs/>
+          <w:lang w:bidi="fa-IR"/>
+        </w:rPr>
+      </w:pPr>
+      <w:r>
+        <w:rPr>
+          <w:rFonts w:ascii="Roya" w:hAnsi="Roya" w:cs="Roya" w:hint="cs"/>
+          <w:b/>
+          <w:bCs/>
+          <w:rtl/>
+          <w:lang w:bidi="fa-IR"/>
+        </w:rPr>
+        <w:t xml:space="preserve">تابع </w:t>
+      </w:r>
+      <w:r>
+        <w:rPr>
+          <w:rFonts w:ascii="Roya" w:hAnsi="Roya" w:cs="Roya"/>
+          <w:b/>
+          <w:bCs/>
+          <w:lang w:bidi="fa-IR"/>
+        </w:rPr>
+        <w:t>processCloudletReturn</w:t>
+      </w:r>
+      <w:r>
+        <w:rPr>
+          <w:rFonts w:ascii="Roya" w:hAnsi="Roya" w:cs="Roya" w:hint="cs"/>
+          <w:b/>
+          <w:bCs/>
+          <w:rtl/>
+          <w:lang w:bidi="fa-IR"/>
+        </w:rPr>
+        <w:t xml:space="preserve"> در کلاس های </w:t>
+      </w:r>
+      <w:r>
+        <w:rPr>
+          <w:rFonts w:ascii="Roya" w:hAnsi="Roya" w:cs="Roya"/>
+          <w:b/>
+          <w:bCs/>
+          <w:lang w:bidi="fa-IR"/>
+        </w:rPr>
+        <w:t>DatacenterBroker</w:t>
+      </w:r>
+    </w:p>
+    <w:p>
+      <w:pPr>
+        <w:bidi/>
+        <w:rPr>
+          <w:rFonts w:ascii="Roya" w:hAnsi="Roya" w:cs="Roya"/>
+          <w:rtl/>
+          <w:lang w:bidi="fa-IR"/>
+        </w:rPr>
+      </w:pPr>
+      <w:r>
+        <w:rPr>
+          <w:rFonts w:ascii="Roya" w:hAnsi="Roya" w:cs="Roya" w:hint="cs"/>
+          <w:rtl/>
+          <w:lang w:bidi="fa-IR"/>
+        </w:rPr>
+        <w:t xml:space="preserve">این توابع وظیفه </w:t>
+      </w:r>
+      <w:r>
+        <w:rPr>
+          <w:rFonts w:ascii="Roya" w:hAnsi="Roya" w:cs="Roya"/>
+          <w:lang w:bidi="fa-IR"/>
+        </w:rPr>
+        <w:t>override</w:t>
+      </w:r>
+      <w:r>
+        <w:rPr>
+          <w:rFonts w:ascii="Roya" w:hAnsi="Roya" w:cs="Roya" w:hint="cs"/>
+          <w:rtl/>
+          <w:lang w:bidi="fa-IR"/>
+        </w:rPr>
+        <w:t xml:space="preserve"> کردن این تابع از کلاس پدر </w:t>
+      </w:r>
+      <w:r>
+        <w:rPr>
+          <w:rFonts w:ascii="Roya" w:hAnsi="Roya" w:cs="Roya"/>
+          <w:lang w:bidi="fa-IR"/>
+        </w:rPr>
+        <w:t>DatacenterBrok</w:t>
+      </w:r>
+      <w:r>
+        <w:rPr>
+          <w:rFonts w:ascii="Roya" w:hAnsi="Roya" w:cs="Roya"/>
+          <w:lang w:bidi="fa-IR"/>
+        </w:rPr>
+        <w:t>er</w:t>
+      </w:r>
+      <w:r>
+        <w:rPr>
+          <w:rFonts w:ascii="Roya" w:hAnsi="Roya" w:cs="Roya" w:hint="cs"/>
+          <w:rtl/>
+          <w:lang w:bidi="fa-IR"/>
+        </w:rPr>
+        <w:t xml:space="preserve"> را دارند. ابتدا </w:t>
+      </w:r>
+      <w:r>
+        <w:rPr>
+          <w:rFonts w:ascii="Roya" w:hAnsi="Roya" w:cs="Roya"/>
+          <w:lang w:bidi="fa-IR"/>
+        </w:rPr>
+        <w:t>cloudlet</w:t>
+      </w:r>
+      <w:r>
+        <w:rPr>
+          <w:rFonts w:ascii="Roya" w:hAnsi="Roya" w:cs="Roya" w:hint="cs"/>
+          <w:rtl/>
+          <w:lang w:bidi="fa-IR"/>
+        </w:rPr>
+        <w:t xml:space="preserve"> را به </w:t>
+      </w:r>
+      <w:r>
+        <w:rPr>
+          <w:rFonts w:ascii="Roya" w:hAnsi="Roya" w:cs="Roya"/>
+          <w:lang w:bidi="fa-IR"/>
+        </w:rPr>
+        <w:t>getCloudletReceivedList</w:t>
+      </w:r>
+      <w:r>
+        <w:rPr>
+          <w:rFonts w:ascii="Roya" w:hAnsi="Roya" w:cs="Roya" w:hint="cs"/>
+          <w:rtl/>
+          <w:lang w:bidi="fa-IR"/>
+        </w:rPr>
+        <w:t xml:space="preserve"> اضافه کرده و سپس پردازش های مربوط به این الگوریتم را بر روی آن انجام میدهد.</w:t>
+      </w:r>
+    </w:p>
+    <w:p>
+      <w:pPr>
+        <w:bidi/>
+        <w:jc w:val="center"/>
+        <w:rPr>
+          <w:rFonts w:ascii="Roya" w:hAnsi="Roya" w:cs="Roya"/>
+          <w:rtl/>
+          <w:lang w:bidi="fa-IR"/>
+        </w:rPr>
+      </w:pPr>
+      <w:r>
+        <w:rPr>
+          <w:noProof/>
+        </w:rPr>
+        <w:drawing>
+          <wp:inline distT="0" distB="0" distL="0" distR="0" wp14:anchorId="2577995A" wp14:editId="4911AFC4">
+            <wp:extent cx="6940425" cy="3839845"/>
+            <wp:effectExtent l="0" t="0" r="0" b="8255"/>
+            <wp:docPr id="67704784" name="Picture 1"/>
+            <wp:cNvGraphicFramePr>
+              <a:graphicFrameLocks xmlns:a="http://schemas.openxmlformats.org/drawingml/2006/main" noChangeAspect="1"/>
+            </wp:cNvGraphicFramePr>
+            <a:graphic xmlns:a="http://schemas.openxmlformats.org/drawingml/2006/main">
+              <a:graphicData uri="http://schemas.openxmlformats.org/drawingml/2006/picture">
+                <pic:pic xmlns:pic="http://schemas.openxmlformats.org/drawingml/2006/picture">
+                  <pic:nvPicPr>
+                    <pic:cNvPr id="67704784" name=""/>
+                    <pic:cNvPicPr/>
+                  </pic:nvPicPr>
+                  <pic:blipFill>
+                    <a:blip r:embed="rId18"/>
+                    <a:stretch>
+                      <a:fillRect/>
+                    </a:stretch>
+                  </pic:blipFill>
+                  <pic:spPr>
+                    <a:xfrm>
+                      <a:off x="0" y="0"/>
+                      <a:ext cx="6951438" cy="3845938"/>
+                    </a:xfrm>
+                    <a:prstGeom prst="rect">
+                      <a:avLst/>
+                    </a:prstGeom>
+                  </pic:spPr>
+                </pic:pic>
+              </a:graphicData>
+            </a:graphic>
+          </wp:inline>
+        </w:drawing>
+      </w:r>
+    </w:p>
+    <w:p>
+      <w:pPr>
+        <w:pStyle w:val="ListParagraph"/>
+        <w:numPr>
+          <w:ilvl w:val="0"/>
+          <w:numId w:val="1"/>
+        </w:numPr>
+        <w:bidi/>
+        <w:rPr>
+          <w:rFonts w:ascii="Roya" w:hAnsi="Roya" w:cs="Roya"/>
+          <w:b/>
+          <w:bCs/>
+          <w:lang w:bidi="fa-IR"/>
+        </w:rPr>
+      </w:pPr>
+      <w:r>
+        <w:rPr>
+          <w:rFonts w:ascii="Roya" w:hAnsi="Roya" w:cs="Roya" w:hint="cs"/>
+          <w:b/>
+          <w:bCs/>
+          <w:rtl/>
+          <w:lang w:bidi="fa-IR"/>
+        </w:rPr>
+        <w:lastRenderedPageBreak/>
+        <w:t xml:space="preserve">توضیحات مربوط به </w:t>
+      </w:r>
+      <w:r>
+        <w:rPr>
+          <w:rFonts w:ascii="Roya" w:hAnsi="Roya" w:cs="Roya"/>
+          <w:b/>
+          <w:bCs/>
+          <w:lang w:bidi="fa-IR"/>
+        </w:rPr>
+        <w:t>A2C</w:t>
+      </w:r>
+    </w:p>
+    <w:p>
+      <w:pPr>
+        <w:bidi/>
+        <w:rPr>
+          <w:rFonts w:ascii="Roya" w:hAnsi="Roya" w:cs="Roya"/>
+          <w:rtl/>
+          <w:lang w:bidi="fa-IR"/>
+        </w:rPr>
+      </w:pPr>
+      <w:r>
+        <w:rPr>
+          <w:rFonts w:ascii="Roya" w:hAnsi="Roya" w:cs="Roya" w:hint="cs"/>
+          <w:rtl/>
+          <w:lang w:bidi="fa-IR"/>
+        </w:rPr>
+        <w:t>به طور کلی هر استیت به کمک 3 معیار مشخص میشوند:</w:t>
+      </w:r>
+    </w:p>
+    <w:p>
+      <w:pPr>
+        <w:pStyle w:val="ListParagraph"/>
+        <w:numPr>
+          <w:ilvl w:val="0"/>
+          <w:numId w:val="2"/>
+        </w:numPr>
+        <w:bidi/>
+        <w:rPr>
+          <w:rFonts w:ascii="Roya" w:hAnsi="Roya" w:cs="Roya"/>
+          <w:lang w:bidi="fa-IR"/>
+        </w:rPr>
+      </w:pPr>
+      <w:r>
+        <w:rPr>
+          <w:rFonts w:ascii="Roya" w:hAnsi="Roya" w:cs="Roya" w:hint="cs"/>
+          <w:rtl/>
+          <w:lang w:bidi="fa-IR"/>
+        </w:rPr>
+        <w:t xml:space="preserve">مقدار </w:t>
+      </w:r>
+      <w:r>
+        <w:rPr>
+          <w:rFonts w:ascii="Roya" w:hAnsi="Roya" w:cs="Roya"/>
+          <w:lang w:bidi="fa-IR"/>
+        </w:rPr>
+        <w:t>mips</w:t>
+      </w:r>
+      <w:r>
+        <w:rPr>
+          <w:rFonts w:ascii="Roya" w:hAnsi="Roya" w:cs="Roya" w:hint="cs"/>
+          <w:rtl/>
+          <w:lang w:bidi="fa-IR"/>
+        </w:rPr>
+        <w:t xml:space="preserve"> مربوط به </w:t>
+      </w:r>
+      <w:r>
+        <w:rPr>
+          <w:rFonts w:ascii="Roya" w:hAnsi="Roya" w:cs="Roya"/>
+          <w:lang w:bidi="fa-IR"/>
+        </w:rPr>
+        <w:t>vm</w:t>
+      </w:r>
+    </w:p>
+    <w:p>
+      <w:pPr>
+        <w:pStyle w:val="ListParagraph"/>
+        <w:numPr>
+          <w:ilvl w:val="0"/>
+          <w:numId w:val="2"/>
+        </w:numPr>
+        <w:bidi/>
+        <w:rPr>
+          <w:rFonts w:ascii="Roya" w:hAnsi="Roya" w:cs="Roya"/>
+          <w:lang w:bidi="fa-IR"/>
+        </w:rPr>
+      </w:pPr>
+      <w:r>
+        <w:rPr>
+          <w:rFonts w:ascii="Roya" w:hAnsi="Roya" w:cs="Roya" w:hint="cs"/>
+          <w:rtl/>
+          <w:lang w:bidi="fa-IR"/>
+        </w:rPr>
+        <w:t xml:space="preserve">زمان اجرای </w:t>
+      </w:r>
+      <w:r>
+        <w:rPr>
+          <w:rFonts w:ascii="Roya" w:hAnsi="Roya" w:cs="Roya"/>
+          <w:lang w:bidi="fa-IR"/>
+        </w:rPr>
+        <w:t>cloudlet</w:t>
+      </w:r>
+    </w:p>
+    <w:p>
+      <w:pPr>
+        <w:pStyle w:val="ListParagraph"/>
+        <w:numPr>
+          <w:ilvl w:val="0"/>
+          <w:numId w:val="2"/>
+        </w:numPr>
+        <w:bidi/>
+        <w:rPr>
+          <w:rFonts w:ascii="Roya" w:hAnsi="Roya" w:cs="Roya"/>
+          <w:lang w:bidi="fa-IR"/>
+        </w:rPr>
+      </w:pPr>
+      <w:r>
+        <w:rPr>
+          <w:rFonts w:ascii="Roya" w:hAnsi="Roya" w:cs="Roya" w:hint="cs"/>
+          <w:rtl/>
+          <w:lang w:bidi="fa-IR"/>
+        </w:rPr>
+        <w:t xml:space="preserve">اندازه فایل </w:t>
+      </w:r>
+      <w:r>
+        <w:rPr>
+          <w:rFonts w:ascii="Roya" w:hAnsi="Roya" w:cs="Roya"/>
+          <w:lang w:bidi="fa-IR"/>
+        </w:rPr>
+        <w:t>cloudlet</w:t>
+      </w:r>
+    </w:p>
+    <w:p>
+      <w:pPr>
+        <w:bidi/>
+        <w:rPr>
+          <w:rFonts w:ascii="Roya" w:hAnsi="Roya" w:cs="Roya"/>
+          <w:rtl/>
+          <w:lang w:bidi="fa-IR"/>
+        </w:rPr>
+      </w:pPr>
+      <w:r>
+        <w:rPr>
+          <w:rFonts w:ascii="Roya" w:hAnsi="Roya" w:cs="Roya" w:hint="cs"/>
+          <w:rtl/>
+          <w:lang w:bidi="fa-IR"/>
+        </w:rPr>
+        <w:t xml:space="preserve">البته این فیچرها میتوانند کم و زیاد شوند و در صورت تمایل میتوانیم آنها را در تابع </w:t>
+      </w:r>
+      <w:r>
+        <w:rPr>
+          <w:rFonts w:ascii="Roya" w:hAnsi="Roya" w:cs="Roya"/>
+          <w:lang w:bidi="fa-IR"/>
+        </w:rPr>
+        <w:t>calculateState</w:t>
+      </w:r>
+      <w:r>
+        <w:rPr>
+          <w:rFonts w:ascii="Roya" w:hAnsi="Roya" w:cs="Roya" w:hint="cs"/>
+          <w:rtl/>
+          <w:lang w:bidi="fa-IR"/>
+        </w:rPr>
+        <w:t xml:space="preserve"> تغییر دهیم.</w:t>
+      </w:r>
+    </w:p>
+    <w:p>
+      <w:pPr>
+        <w:bidi/>
+        <w:rPr>
+          <w:rFonts w:ascii="Roya" w:hAnsi="Roya" w:cs="Roya"/>
+          <w:rtl/>
+          <w:lang w:bidi="fa-IR"/>
+        </w:rPr>
+      </w:pPr>
+      <w:r>
+        <w:rPr>
+          <w:rFonts w:ascii="Roya" w:hAnsi="Roya" w:cs="Roya" w:hint="cs"/>
+          <w:rtl/>
+          <w:lang w:bidi="fa-IR"/>
+        </w:rPr>
+        <w:t xml:space="preserve">همچنین نیاز به تعیین پاداش یا همان </w:t>
+      </w:r>
+      <w:r>
+        <w:rPr>
+          <w:rFonts w:ascii="Roya" w:hAnsi="Roya" w:cs="Roya"/>
+          <w:lang w:bidi="fa-IR"/>
+        </w:rPr>
+        <w:t>reward</w:t>
+      </w:r>
+      <w:r>
+        <w:rPr>
+          <w:rFonts w:ascii="Roya" w:hAnsi="Roya" w:cs="Roya" w:hint="cs"/>
+          <w:rtl/>
+          <w:lang w:bidi="fa-IR"/>
+        </w:rPr>
+        <w:t xml:space="preserve"> داریم که به صورت </w:t>
+      </w:r>
+      <m:oMath>
+        <m:f>
+          <m:fPr>
+            <m:ctrlPr>
+              <w:rPr>
+                <w:rFonts w:ascii="Cambria Math" w:hAnsi="Cambria Math" w:cs="Roya"/>
+                <w:i/>
+                <w:lang w:bidi="fa-IR"/>
+              </w:rPr>
+            </m:ctrlPr>
+          </m:fPr>
+          <m:num>
+            <m:r>
+              <w:rPr>
+                <w:rFonts w:ascii="Cambria Math" w:hAnsi="Cambria Math" w:cs="Roya"/>
+                <w:lang w:bidi="fa-IR"/>
+              </w:rPr>
+              <m:t>1</m:t>
+            </m:r>
+          </m:num>
+          <m:den>
+            <m:r>
+              <w:rPr>
+                <w:rFonts w:ascii="Cambria Math" w:hAnsi="Cambria Math" w:cs="Roya"/>
+                <w:lang w:bidi="fa-IR"/>
+              </w:rPr>
+              <m:t>execTime</m:t>
+            </m:r>
+          </m:den>
+        </m:f>
+      </m:oMath>
+      <w:r>
+        <w:rPr>
+          <w:rFonts w:ascii="Roya" w:hAnsi="Roya" w:cs="Roya" w:hint="cs"/>
+          <w:rtl/>
+          <w:lang w:bidi="fa-IR"/>
+        </w:rPr>
+        <w:t xml:space="preserve"> تعیین شده است. البته میتوانیم این تابع پاداش را به صورت های دیگری نیز تغییر دهیم و عوامل دیگری را نیز در نظر بگیریم (تغییرات لازم در تابع </w:t>
+      </w:r>
+      <w:r>
+        <w:rPr>
+          <w:rFonts w:ascii="Roya" w:hAnsi="Roya" w:cs="Roya"/>
+          <w:lang w:bidi="fa-IR"/>
+        </w:rPr>
+        <w:t>calculateReward</w:t>
+      </w:r>
+      <w:r>
+        <w:rPr>
+          <w:rFonts w:ascii="Roya" w:hAnsi="Roya" w:cs="Roya" w:hint="cs"/>
+          <w:rtl/>
+          <w:lang w:bidi="fa-IR"/>
+        </w:rPr>
+        <w:t xml:space="preserve"> میتوانند انجام شوند).</w:t>
+      </w:r>
+    </w:p>
+    <w:p>
+      <w:pPr>
+        <w:bidi/>
+        <w:rPr>
+          <w:rFonts w:ascii="Roya" w:hAnsi="Roya" w:cs="Roya"/>
+          <w:rtl/>
+          <w:lang w:bidi="fa-IR"/>
+        </w:rPr>
+      </w:pPr>
+      <w:r>
+        <w:rPr>
+          <w:rFonts w:ascii="Roya" w:hAnsi="Roya" w:cs="Roya" w:hint="cs"/>
+          <w:rtl/>
+          <w:lang w:bidi="fa-IR"/>
+        </w:rPr>
+        <w:t xml:space="preserve">اکشن ها نیز به صورت </w:t>
+      </w:r>
+      <w:r>
+        <w:rPr>
+          <w:rFonts w:ascii="Roya" w:hAnsi="Roya" w:cs="Roya"/>
+          <w:lang w:bidi="fa-IR"/>
+        </w:rPr>
+        <w:t>vmId</w:t>
+      </w:r>
+      <w:r>
+        <w:rPr>
+          <w:rFonts w:ascii="Roya" w:hAnsi="Roya" w:cs="Roya" w:hint="cs"/>
+          <w:rtl/>
+          <w:lang w:bidi="fa-IR"/>
+        </w:rPr>
+        <w:t xml:space="preserve"> تعریف شده اند، یعنی اکشن وقتی </w:t>
+      </w:r>
+      <w:r>
+        <w:rPr>
+          <w:rFonts w:ascii="Roya" w:hAnsi="Roya" w:cs="Roya"/>
+          <w:lang w:bidi="fa-IR"/>
+        </w:rPr>
+        <w:t>x</w:t>
+      </w:r>
+      <w:r>
+        <w:rPr>
+          <w:rFonts w:ascii="Roya" w:hAnsi="Roya" w:cs="Roya" w:hint="cs"/>
+          <w:rtl/>
+          <w:lang w:bidi="fa-IR"/>
+        </w:rPr>
+        <w:t xml:space="preserve"> باشد یعنی </w:t>
+      </w:r>
+      <w:r>
+        <w:rPr>
+          <w:rFonts w:ascii="Roya" w:hAnsi="Roya" w:cs="Roya"/>
+          <w:lang w:bidi="fa-IR"/>
+        </w:rPr>
+        <w:t>vm</w:t>
+      </w:r>
+      <w:r>
+        <w:rPr>
+          <w:rFonts w:ascii="Roya" w:hAnsi="Roya" w:cs="Roya" w:hint="cs"/>
+          <w:rtl/>
+          <w:lang w:bidi="fa-IR"/>
+        </w:rPr>
+        <w:t xml:space="preserve"> شماره </w:t>
+      </w:r>
+      <w:r>
+        <w:rPr>
+          <w:rFonts w:ascii="Roya" w:hAnsi="Roya" w:cs="Roya"/>
+          <w:lang w:bidi="fa-IR"/>
+        </w:rPr>
+        <w:t>x</w:t>
+      </w:r>
+      <w:r>
+        <w:rPr>
+          <w:rFonts w:ascii="Roya" w:hAnsi="Roya" w:cs="Roya" w:hint="cs"/>
+          <w:rtl/>
+          <w:lang w:bidi="fa-IR"/>
+        </w:rPr>
+        <w:t xml:space="preserve"> را به این </w:t>
+      </w:r>
+      <w:r>
+        <w:rPr>
+          <w:rFonts w:ascii="Roya" w:hAnsi="Roya" w:cs="Roya"/>
+          <w:lang w:bidi="fa-IR"/>
+        </w:rPr>
+        <w:t>cloudlet</w:t>
+      </w:r>
+      <w:r>
+        <w:rPr>
+          <w:rFonts w:ascii="Roya" w:hAnsi="Roya" w:cs="Roya" w:hint="cs"/>
+          <w:rtl/>
+          <w:lang w:bidi="fa-IR"/>
+        </w:rPr>
+        <w:t xml:space="preserve"> اختصاص دهیم.</w:t>
+      </w:r>
+    </w:p>
+    <w:p>
+      <w:pPr>
+        <w:bidi/>
+        <w:rPr>
+          <w:rFonts w:ascii="Roya" w:hAnsi="Roya" w:cs="Roya"/>
+          <w:rtl/>
+          <w:lang w:bidi="fa-IR"/>
+        </w:rPr>
+      </w:pPr>
+      <w:r>
+        <w:rPr>
+          <w:rFonts w:ascii="Roya" w:hAnsi="Roya" w:cs="Roya" w:hint="cs"/>
+          <w:rtl/>
+          <w:lang w:bidi="fa-IR"/>
+        </w:rPr>
+        <w:t xml:space="preserve">همچنین در </w:t>
+      </w:r>
+      <w:r>
+        <w:rPr>
+          <w:rFonts w:ascii="Roya" w:hAnsi="Roya" w:cs="Roya"/>
+          <w:lang w:bidi="fa-IR"/>
+        </w:rPr>
+        <w:t>A2C</w:t>
+      </w:r>
+      <w:r>
+        <w:rPr>
+          <w:rFonts w:ascii="Roya" w:hAnsi="Roya" w:cs="Roya" w:hint="cs"/>
+          <w:rtl/>
+          <w:lang w:bidi="fa-IR"/>
+        </w:rPr>
+        <w:t xml:space="preserve"> باید دومدل </w:t>
+      </w:r>
+      <w:r>
+        <w:rPr>
+          <w:rFonts w:ascii="Roya" w:hAnsi="Roya" w:cs="Roya"/>
+          <w:lang w:bidi="fa-IR"/>
+        </w:rPr>
+        <w:t>actor</w:t>
+      </w:r>
+      <w:r>
+        <w:rPr>
+          <w:rFonts w:ascii="Roya" w:hAnsi="Roya" w:cs="Roya" w:hint="cs"/>
+          <w:rtl/>
+          <w:lang w:bidi="fa-IR"/>
+        </w:rPr>
+        <w:t xml:space="preserve"> و </w:t>
+      </w:r>
+      <w:r>
+        <w:rPr>
+          <w:rFonts w:ascii="Roya" w:hAnsi="Roya" w:cs="Roya"/>
+          <w:lang w:bidi="fa-IR"/>
+        </w:rPr>
+        <w:t>critic</w:t>
+      </w:r>
+      <w:r>
+        <w:rPr>
+          <w:rFonts w:ascii="Roya" w:hAnsi="Roya" w:cs="Roya" w:hint="cs"/>
+          <w:rtl/>
+          <w:lang w:bidi="fa-IR"/>
+        </w:rPr>
+        <w:t xml:space="preserve"> داشته باشیم که میتوانند به صورت های مختلفی مثل </w:t>
+      </w:r>
+      <w:r>
+        <w:rPr>
+          <w:rFonts w:ascii="Roya" w:hAnsi="Roya" w:cs="Roya"/>
+          <w:lang w:bidi="fa-IR"/>
+        </w:rPr>
+        <w:t>hashmap</w:t>
+      </w:r>
+      <w:r>
+        <w:rPr>
+          <w:rFonts w:ascii="Roya" w:hAnsi="Roya" w:cs="Roya" w:hint="cs"/>
+          <w:rtl/>
+          <w:lang w:bidi="fa-IR"/>
+        </w:rPr>
+        <w:t xml:space="preserve">، </w:t>
+      </w:r>
+      <w:r>
+        <w:rPr>
+          <w:rFonts w:ascii="Roya" w:hAnsi="Roya" w:cs="Roya"/>
+          <w:lang w:bidi="fa-IR"/>
+        </w:rPr>
+        <w:t>Q-Table</w:t>
+      </w:r>
+      <w:r>
+        <w:rPr>
+          <w:rFonts w:ascii="Roya" w:hAnsi="Roya" w:cs="Roya" w:hint="cs"/>
+          <w:rtl/>
+          <w:lang w:bidi="fa-IR"/>
+        </w:rPr>
+        <w:t xml:space="preserve"> و </w:t>
+      </w:r>
+      <w:r>
+        <w:rPr>
+          <w:rFonts w:ascii="Roya" w:hAnsi="Roya" w:cs="Roya"/>
+          <w:lang w:bidi="fa-IR"/>
+        </w:rPr>
+        <w:t>Neural Network</w:t>
+      </w:r>
+      <w:r>
+        <w:rPr>
+          <w:rFonts w:ascii="Roya" w:hAnsi="Roya" w:cs="Roya" w:hint="cs"/>
+          <w:rtl/>
+          <w:lang w:bidi="fa-IR"/>
+        </w:rPr>
+        <w:t xml:space="preserve"> باشند. میتوانیم مدل های دیگری از آنها را نیز برای پروژه های مشابه تست کنیم (برای این کار، باید همه جاهایی که از </w:t>
+      </w:r>
+      <w:r>
+        <w:rPr>
+          <w:rFonts w:ascii="Roya" w:hAnsi="Roya" w:cs="Roya"/>
+          <w:lang w:bidi="fa-IR"/>
+        </w:rPr>
+        <w:t>criticModel</w:t>
+      </w:r>
+      <w:r>
+        <w:rPr>
+          <w:rFonts w:ascii="Roya" w:hAnsi="Roya" w:cs="Roya" w:hint="cs"/>
+          <w:rtl/>
+          <w:lang w:bidi="fa-IR"/>
+        </w:rPr>
+        <w:t xml:space="preserve"> یا </w:t>
+      </w:r>
+      <w:r>
+        <w:rPr>
+          <w:rFonts w:ascii="Roya" w:hAnsi="Roya" w:cs="Roya"/>
+          <w:lang w:bidi="fa-IR"/>
+        </w:rPr>
+        <w:t>actorModel</w:t>
+      </w:r>
+      <w:r>
+        <w:rPr>
+          <w:rFonts w:ascii="Roya" w:hAnsi="Roya" w:cs="Roya" w:hint="cs"/>
+          <w:rtl/>
+          <w:lang w:bidi="fa-IR"/>
+        </w:rPr>
+        <w:t xml:space="preserve"> استفاده شده را به روزرسانی کنیم.</w:t>
+      </w:r>
+    </w:p>
+    <w:p>
+      <w:pPr>
+        <w:bidi/>
+        <w:rPr>
+          <w:rFonts w:ascii="Roya" w:hAnsi="Roya" w:cs="Roya"/>
+          <w:rtl/>
+          <w:lang w:bidi="fa-IR"/>
+        </w:rPr>
+      </w:pPr>
+      <w:r>
+        <w:rPr>
+          <w:rFonts w:ascii="Roya" w:hAnsi="Roya" w:cs="Roya" w:hint="cs"/>
+          <w:rtl/>
+          <w:lang w:bidi="fa-IR"/>
+        </w:rPr>
+        <w:t xml:space="preserve">در تابع </w:t>
+      </w:r>
+      <w:r>
+        <w:rPr>
+          <w:rFonts w:ascii="Roya" w:hAnsi="Roya" w:cs="Roya"/>
+          <w:lang w:bidi="fa-IR"/>
+        </w:rPr>
+        <w:t>updateModels</w:t>
+      </w:r>
+      <w:r>
+        <w:rPr>
+          <w:rFonts w:ascii="Roya" w:hAnsi="Roya" w:cs="Roya" w:hint="cs"/>
+          <w:rtl/>
+          <w:lang w:bidi="fa-IR"/>
+        </w:rPr>
+        <w:t>، در بخشی نیاز داریم که مقدار ارزش استیت بعدی را تخمین بزنیم. با توجه به اینکه نمیدانیم استیت بعدی چیست، به ازای تمام استیت های بعدی ممکن، میانگین میگیریم. این سیاست را نیز میتوان در این تابع (در صورت نیاز) تغییر داد.</w:t>
+      </w:r>
+    </w:p>
+    <w:p>
+      <w:pPr>
+        <w:bidi/>
+        <w:rPr>
+          <w:rFonts w:ascii="Roya" w:hAnsi="Roya" w:cs="Roya"/>
+          <w:rtl/>
+          <w:lang w:bidi="fa-IR"/>
+        </w:rPr>
+      </w:pPr>
+    </w:p>
+    <w:p>
+      <w:pPr>
+        <w:pStyle w:val="ListParagraph"/>
+        <w:numPr>
+          <w:ilvl w:val="0"/>
+          <w:numId w:val="1"/>
+        </w:numPr>
+        <w:bidi/>
+        <w:rPr>
+          <w:rFonts w:ascii="Roya" w:hAnsi="Roya" w:cs="Roya"/>
+          <w:b/>
+          <w:bCs/>
+          <w:lang w:bidi="fa-IR"/>
+        </w:rPr>
+      </w:pPr>
+      <w:r>
+        <w:rPr>
+          <w:rFonts w:ascii="Roya" w:hAnsi="Roya" w:cs="Roya" w:hint="cs"/>
+          <w:b/>
+          <w:bCs/>
+          <w:rtl/>
+          <w:lang w:bidi="fa-IR"/>
+        </w:rPr>
+        <w:t xml:space="preserve">توضیحات مربوط به </w:t>
+      </w:r>
+      <w:r>
+        <w:rPr>
+          <w:rFonts w:ascii="Roya" w:hAnsi="Roya" w:cs="Roya"/>
+          <w:b/>
+          <w:bCs/>
+          <w:lang w:bidi="fa-IR"/>
+        </w:rPr>
+        <w:t>Q-Learning</w:t>
+      </w:r>
+    </w:p>
+    <w:p>
+      <w:pPr>
+        <w:bidi/>
+        <w:rPr>
+          <w:rFonts w:ascii="Roya" w:hAnsi="Roya" w:cs="Roya"/>
+          <w:rtl/>
+          <w:lang w:bidi="fa-IR"/>
+        </w:rPr>
+      </w:pPr>
+      <w:r>
+        <w:rPr>
+          <w:rFonts w:ascii="Roya" w:hAnsi="Roya" w:cs="Roya" w:hint="cs"/>
+          <w:rtl/>
+          <w:lang w:bidi="fa-IR"/>
+        </w:rPr>
+        <w:t xml:space="preserve">پیاده سازی مطابق با الگوریتم مرسوم </w:t>
+      </w:r>
+      <w:r>
+        <w:rPr>
+          <w:rFonts w:ascii="Roya" w:hAnsi="Roya" w:cs="Roya"/>
+          <w:lang w:bidi="fa-IR"/>
+        </w:rPr>
+        <w:t>Q-Learning</w:t>
+      </w:r>
+      <w:r>
+        <w:rPr>
+          <w:rFonts w:ascii="Roya" w:hAnsi="Roya" w:cs="Roya" w:hint="cs"/>
+          <w:rtl/>
+          <w:lang w:bidi="fa-IR"/>
+        </w:rPr>
+        <w:t xml:space="preserve"> است. استیت های ما برابر با تسک های ما میشوند و اکشن های ما نیز تسک های بعدی میشوند.</w:t>
+      </w:r>
+    </w:p>
+    <w:p>
+      <w:pPr>
+        <w:bidi/>
+        <w:rPr>
+          <w:rFonts w:ascii="Roya" w:hAnsi="Roya" w:cs="Roya"/>
+          <w:rtl/>
+          <w:lang w:bidi="fa-IR"/>
+        </w:rPr>
+      </w:pPr>
+      <w:r>
+        <w:rPr>
+          <w:rFonts w:ascii="Roya" w:hAnsi="Roya" w:cs="Roya" w:hint="cs"/>
+          <w:rtl/>
+          <w:lang w:bidi="fa-IR"/>
+        </w:rPr>
+        <w:t xml:space="preserve">رد صورت تمایل میتوانیم اکشن ها و استیت ها را با تغییر کلاس </w:t>
+      </w:r>
+      <w:r>
+        <w:rPr>
+          <w:rFonts w:ascii="Roya" w:hAnsi="Roya" w:cs="Roya"/>
+          <w:lang w:bidi="fa-IR"/>
+        </w:rPr>
+        <w:t>broker</w:t>
+      </w:r>
+      <w:r>
+        <w:rPr>
+          <w:rFonts w:ascii="Roya" w:hAnsi="Roya" w:cs="Roya" w:hint="cs"/>
+          <w:rtl/>
+          <w:lang w:bidi="fa-IR"/>
+        </w:rPr>
+        <w:t xml:space="preserve"> مربوط به آن تغییر دهیم.</w:t>
+      </w:r>
+    </w:p>
+    <w:p>
+      <w:pPr>
+        <w:bidi/>
+        <w:rPr>
+          <w:rFonts w:ascii="Roya" w:hAnsi="Roya" w:cs="Roya"/>
+          <w:rtl/>
+          <w:lang w:bidi="fa-IR"/>
+        </w:rPr>
+      </w:pPr>
+    </w:p>
+    <w:p>
+      <w:pPr>
+        <w:pStyle w:val="ListParagraph"/>
+        <w:numPr>
+          <w:ilvl w:val="0"/>
+          <w:numId w:val="1"/>
+        </w:numPr>
+        <w:bidi/>
+        <w:rPr>
+          <w:rFonts w:ascii="Roya" w:hAnsi="Roya" w:cs="Roya"/>
+          <w:b/>
+          <w:bCs/>
+          <w:lang w:bidi="fa-IR"/>
+        </w:rPr>
+      </w:pPr>
+      <w:r>
+        <w:rPr>
+          <w:rFonts w:ascii="Roya" w:hAnsi="Roya" w:cs="Roya" w:hint="cs"/>
+          <w:b/>
+          <w:bCs/>
+          <w:rtl/>
+          <w:lang w:bidi="fa-IR"/>
+        </w:rPr>
+        <w:t xml:space="preserve">توضیحات مربوط به </w:t>
+      </w:r>
+      <w:r>
+        <w:rPr>
+          <w:rFonts w:ascii="Roya" w:hAnsi="Roya" w:cs="Roya"/>
+          <w:b/>
+          <w:bCs/>
+          <w:lang w:bidi="fa-IR"/>
+        </w:rPr>
+        <w:t>Fault Tolerance</w:t>
+      </w:r>
+      <w:r>
+        <w:rPr>
+          <w:rFonts w:ascii="Roya" w:hAnsi="Roya" w:cs="Roya" w:hint="cs"/>
+          <w:b/>
+          <w:bCs/>
+          <w:rtl/>
+          <w:lang w:bidi="fa-IR"/>
+        </w:rPr>
+        <w:t xml:space="preserve"> و </w:t>
+      </w:r>
+      <w:r>
+        <w:rPr>
+          <w:rFonts w:ascii="Roya" w:hAnsi="Roya" w:cs="Roya"/>
+          <w:b/>
+          <w:bCs/>
+          <w:lang w:bidi="fa-IR"/>
+        </w:rPr>
+        <w:t>Check  Pointing</w:t>
+      </w:r>
+    </w:p>
+    <w:p>
+      <w:pPr>
+        <w:bidi/>
+        <w:rPr>
+          <w:rFonts w:ascii="Roya" w:hAnsi="Roya" w:cs="Roya"/>
+          <w:rtl/>
+          <w:lang w:bidi="fa-IR"/>
+        </w:rPr>
+      </w:pPr>
+      <w:r>
+        <w:rPr>
+          <w:rFonts w:ascii="Roya" w:hAnsi="Roya" w:cs="Roya" w:hint="cs"/>
+          <w:rtl/>
+          <w:lang w:bidi="fa-IR"/>
+        </w:rPr>
+        <w:t xml:space="preserve">در تصویر پایین، پیاده سازی کلی مربوط به آن را میبینید که سعی شده کلیت </w:t>
+      </w:r>
+      <w:r>
+        <w:rPr>
+          <w:rFonts w:ascii="Roya" w:hAnsi="Roya" w:cs="Roya"/>
+          <w:lang w:bidi="fa-IR"/>
+        </w:rPr>
+        <w:t>CheckPointing</w:t>
+      </w:r>
+      <w:r>
+        <w:rPr>
+          <w:rFonts w:ascii="Roya" w:hAnsi="Roya" w:cs="Roya" w:hint="cs"/>
+          <w:rtl/>
+          <w:lang w:bidi="fa-IR"/>
+        </w:rPr>
+        <w:t xml:space="preserve"> پیاده سازی شود.</w:t>
+      </w:r>
+    </w:p>
+    <w:p>
+      <w:pPr>
+        <w:bidi/>
+        <w:rPr>
+          <w:rFonts w:ascii="Roya" w:hAnsi="Roya" w:cs="Roya" w:hint="cs"/>
+          <w:rtl/>
+          <w:lang w:bidi="fa-IR"/>
+        </w:rPr>
+      </w:pPr>
+      <w:r>
+        <w:rPr>
+          <w:rFonts w:ascii="Roya" w:hAnsi="Roya" w:cs="Roya" w:hint="cs"/>
+          <w:rtl/>
+          <w:lang w:bidi="fa-IR"/>
+        </w:rPr>
+        <w:t xml:space="preserve">البته این صرفا یک </w:t>
+      </w:r>
+      <w:r>
+        <w:rPr>
+          <w:rFonts w:ascii="Roya" w:hAnsi="Roya" w:cs="Roya"/>
+          <w:lang w:bidi="fa-IR"/>
+        </w:rPr>
+        <w:t>ProtoType</w:t>
+      </w:r>
+      <w:r>
+        <w:rPr>
+          <w:rFonts w:ascii="Roya" w:hAnsi="Roya" w:cs="Roya" w:hint="cs"/>
+          <w:rtl/>
+          <w:lang w:bidi="fa-IR"/>
+        </w:rPr>
+        <w:t>اولیه است و از آن در کد استفاده نشده است و نیاز به تکمیل دارد.</w:t>
+      </w:r>
+    </w:p>
+    <w:p>
+      <w:pPr>
+        <w:bidi/>
+        <w:rPr>
+          <w:rFonts w:ascii="Roya" w:hAnsi="Roya" w:cs="Roya" w:hint="cs"/>
+          <w:rtl/>
+          <w:lang w:bidi="fa-IR"/>
+        </w:rPr>
+      </w:pPr>
+      <w:r>
+        <w:rPr>
+          <w:noProof/>
+        </w:rPr>
+        <w:lastRenderedPageBreak/>
+        <w:drawing>
+          <wp:inline distT="0" distB="0" distL="0" distR="0" wp14:anchorId="414C93E6" wp14:editId="1114ED1E">
+            <wp:extent cx="6858000" cy="7959090"/>
+            <wp:effectExtent l="0" t="0" r="0" b="3810"/>
+            <wp:docPr id="1410064185" name="Picture 1"/>
+            <wp:cNvGraphicFramePr>
+              <a:graphicFrameLocks xmlns:a="http://schemas.openxmlformats.org/drawingml/2006/main" noChangeAspect="1"/>
+            </wp:cNvGraphicFramePr>
+            <a:graphic xmlns:a="http://schemas.openxmlformats.org/drawingml/2006/main">
+              <a:graphicData uri="http://schemas.openxmlformats.org/drawingml/2006/picture">
+                <pic:pic xmlns:pic="http://schemas.openxmlformats.org/drawingml/2006/picture">
+                  <pic:nvPicPr>
+                    <pic:cNvPr id="1410064185" name=""/>
+                    <pic:cNvPicPr/>
+                  </pic:nvPicPr>
+                  <pic:blipFill>
+                    <a:blip r:embed="rId19"/>
+                    <a:stretch>
+                      <a:fillRect/>
+                    </a:stretch>
+                  </pic:blipFill>
+                  <pic:spPr>
+                    <a:xfrm>
+                      <a:off x="0" y="0"/>
+                      <a:ext cx="6858000" cy="7959090"/>
+                    </a:xfrm>
+                    <a:prstGeom prst="rect">
+                      <a:avLst/>
+                    </a:prstGeom>
+                  </pic:spPr>
+                </pic:pic>
+              </a:graphicData>
+            </a:graphic>
+          </wp:inline>
+        </w:drawing>
       </w:r>
     </w:p>
     <w:p>
@@ -737,6 +3046,379 @@
           <w:rtl/>
           <w:lang w:bidi="fa-IR"/>
         </w:rPr>
+        <w:t>خروجی ها</w:t>
+      </w:r>
+    </w:p>
+    <w:p>
+      <w:pPr>
+        <w:bidi/>
+        <w:rPr>
+          <w:rFonts w:ascii="Roya" w:hAnsi="Roya" w:cs="Roya"/>
+          <w:rtl/>
+          <w:lang w:bidi="fa-IR"/>
+        </w:rPr>
+      </w:pPr>
+      <w:r>
+        <w:rPr>
+          <w:rFonts w:ascii="Roya" w:hAnsi="Roya" w:cs="Roya" w:hint="cs"/>
+          <w:rtl/>
+          <w:lang w:bidi="fa-IR"/>
+        </w:rPr>
+        <w:t>فایل های خروجی در پوشه ذخیره میشوند. میتوانید نمونه اجراهای قبلی را ببینید.</w:t>
+      </w:r>
+    </w:p>
+    <w:p>
+      <w:pPr>
+        <w:bidi/>
+        <w:rPr>
+          <w:rFonts w:ascii="Roya" w:hAnsi="Roya" w:cs="Roya"/>
+          <w:rtl/>
+          <w:lang w:bidi="fa-IR"/>
+        </w:rPr>
+      </w:pPr>
+      <w:r>
+        <w:rPr>
+          <w:rFonts w:ascii="Roya" w:hAnsi="Roya" w:cs="Roya" w:hint="cs"/>
+          <w:rtl/>
+          <w:lang w:bidi="fa-IR"/>
+        </w:rPr>
+        <w:lastRenderedPageBreak/>
+        <w:t xml:space="preserve">به ازای </w:t>
+      </w:r>
+      <w:r>
+        <w:rPr>
+          <w:rFonts w:ascii="Roya" w:hAnsi="Roya" w:cs="Roya"/>
+          <w:lang w:bidi="fa-IR"/>
+        </w:rPr>
+        <w:t>x</w:t>
+      </w:r>
+      <w:r>
+        <w:rPr>
+          <w:rFonts w:ascii="Roya" w:hAnsi="Roya" w:cs="Roya" w:hint="cs"/>
+          <w:rtl/>
+          <w:lang w:bidi="fa-IR"/>
+        </w:rPr>
+        <w:t xml:space="preserve"> تا </w:t>
+      </w:r>
+      <w:r>
+        <w:rPr>
+          <w:rFonts w:ascii="Roya" w:hAnsi="Roya" w:cs="Roya"/>
+          <w:lang w:bidi="fa-IR"/>
+        </w:rPr>
+        <w:t>Datacenter</w:t>
+      </w:r>
+      <w:r>
+        <w:rPr>
+          <w:rFonts w:ascii="Roya" w:hAnsi="Roya" w:cs="Roya" w:hint="cs"/>
+          <w:rtl/>
+          <w:lang w:bidi="fa-IR"/>
+        </w:rPr>
+        <w:t xml:space="preserve"> و </w:t>
+      </w:r>
+      <w:r>
+        <w:rPr>
+          <w:rFonts w:ascii="Roya" w:hAnsi="Roya" w:cs="Roya"/>
+          <w:lang w:bidi="fa-IR"/>
+        </w:rPr>
+        <w:t>y</w:t>
+      </w:r>
+      <w:r>
+        <w:rPr>
+          <w:rFonts w:ascii="Roya" w:hAnsi="Roya" w:cs="Roya" w:hint="cs"/>
+          <w:rtl/>
+          <w:lang w:bidi="fa-IR"/>
+        </w:rPr>
+        <w:t xml:space="preserve"> تا </w:t>
+      </w:r>
+      <w:r>
+        <w:rPr>
+          <w:rFonts w:ascii="Roya" w:hAnsi="Roya" w:cs="Roya"/>
+          <w:lang w:bidi="fa-IR"/>
+        </w:rPr>
+        <w:t>Cloudlet</w:t>
+      </w:r>
+      <w:r>
+        <w:rPr>
+          <w:rFonts w:ascii="Roya" w:hAnsi="Roya" w:cs="Roya" w:hint="cs"/>
+          <w:rtl/>
+          <w:lang w:bidi="fa-IR"/>
+        </w:rPr>
+        <w:t xml:space="preserve"> میتوانیم پوشه </w:t>
+      </w:r>
+      <w:r>
+        <w:rPr>
+          <w:rFonts w:ascii="Roya" w:hAnsi="Roya" w:cs="Roya"/>
+          <w:lang w:bidi="fa-IR"/>
+        </w:rPr>
+        <w:t>data/x_y</w:t>
+      </w:r>
+      <w:r>
+        <w:rPr>
+          <w:rFonts w:ascii="Roya" w:hAnsi="Roya" w:cs="Roya" w:hint="cs"/>
+          <w:rtl/>
+          <w:lang w:bidi="fa-IR"/>
+        </w:rPr>
+        <w:t xml:space="preserve"> را بررسی کنید که در آن 4 فایل خروجی قرار داده شده است که هر کدام مربوط به یکی از 4 سیاست زمانبندی است.</w:t>
+      </w:r>
+    </w:p>
+    <w:p>
+      <w:pPr>
+        <w:bidi/>
+        <w:rPr>
+          <w:rFonts w:ascii="Roya" w:hAnsi="Roya" w:cs="Roya"/>
+          <w:rtl/>
+          <w:lang w:bidi="fa-IR"/>
+        </w:rPr>
+      </w:pPr>
+      <w:r>
+        <w:rPr>
+          <w:rFonts w:ascii="Roya" w:hAnsi="Roya" w:cs="Roya" w:hint="cs"/>
+          <w:rtl/>
+          <w:lang w:bidi="fa-IR"/>
+        </w:rPr>
+        <w:t xml:space="preserve">همچنین </w:t>
+      </w:r>
+      <w:r>
+        <w:rPr>
+          <w:rFonts w:ascii="Roya" w:hAnsi="Roya" w:cs="Roya"/>
+          <w:lang w:bidi="fa-IR"/>
+        </w:rPr>
+        <w:t>commMatrix</w:t>
+      </w:r>
+      <w:r>
+        <w:rPr>
+          <w:rFonts w:ascii="Roya" w:hAnsi="Roya" w:cs="Roya" w:hint="cs"/>
+          <w:rtl/>
+          <w:lang w:bidi="fa-IR"/>
+        </w:rPr>
+        <w:t xml:space="preserve"> و </w:t>
+      </w:r>
+      <w:r>
+        <w:rPr>
+          <w:rFonts w:ascii="Roya" w:hAnsi="Roya" w:cs="Roya"/>
+          <w:lang w:bidi="fa-IR"/>
+        </w:rPr>
+        <w:t>execMatrix</w:t>
+      </w:r>
+      <w:r>
+        <w:rPr>
+          <w:rFonts w:ascii="Roya" w:hAnsi="Roya" w:cs="Roya" w:hint="cs"/>
+          <w:rtl/>
+          <w:lang w:bidi="fa-IR"/>
+        </w:rPr>
+        <w:t xml:space="preserve"> متناظر با اینها را نیز میتوان در پوشه </w:t>
+      </w:r>
+      <w:r>
+        <w:rPr>
+          <w:rFonts w:ascii="Roya" w:hAnsi="Roya" w:cs="Roya"/>
+          <w:lang w:bidi="fa-IR"/>
+        </w:rPr>
+        <w:t>Matrices</w:t>
+      </w:r>
+      <w:r>
+        <w:rPr>
+          <w:rFonts w:ascii="Roya" w:hAnsi="Roya" w:cs="Roya" w:hint="cs"/>
+          <w:rtl/>
+          <w:lang w:bidi="fa-IR"/>
+        </w:rPr>
+        <w:t xml:space="preserve"> دید.</w:t>
+      </w:r>
+    </w:p>
+    <w:p>
+      <w:pPr>
+        <w:bidi/>
+        <w:rPr>
+          <w:rFonts w:ascii="Roya" w:hAnsi="Roya" w:cs="Roya"/>
+          <w:rtl/>
+          <w:lang w:bidi="fa-IR"/>
+        </w:rPr>
+      </w:pPr>
+      <w:r>
+        <w:rPr>
+          <w:rFonts w:ascii="Roya" w:hAnsi="Roya" w:cs="Roya" w:hint="cs"/>
+          <w:b/>
+          <w:bCs/>
+          <w:sz w:val="32"/>
+          <w:szCs w:val="32"/>
+          <w:rtl/>
+          <w:lang w:bidi="fa-IR"/>
+        </w:rPr>
+        <w:t>نمونه اجرا</w:t>
+      </w:r>
+    </w:p>
+    <w:p>
+      <w:pPr>
+        <w:bidi/>
+        <w:rPr>
+          <w:rFonts w:ascii="Roya" w:hAnsi="Roya" w:cs="Roya"/>
+          <w:rtl/>
+          <w:lang w:bidi="fa-IR"/>
+        </w:rPr>
+      </w:pPr>
+      <w:r>
+        <w:rPr>
+          <w:rFonts w:ascii="Roya" w:hAnsi="Roya" w:cs="Roya" w:hint="cs"/>
+          <w:rtl/>
+          <w:lang w:bidi="fa-IR"/>
+        </w:rPr>
+        <w:t>نمونه ای از اجرای این کد را میبینید.</w:t>
+      </w:r>
+    </w:p>
+    <w:p>
+      <w:pPr>
+        <w:bidi/>
+        <w:rPr>
+          <w:rFonts w:ascii="Roya" w:hAnsi="Roya" w:cs="Roya"/>
+          <w:rtl/>
+          <w:lang w:bidi="fa-IR"/>
+        </w:rPr>
+      </w:pPr>
+      <w:r>
+        <w:rPr>
+          <w:noProof/>
+        </w:rPr>
+        <w:drawing>
+          <wp:inline distT="0" distB="0" distL="0" distR="0" wp14:anchorId="3953132F" wp14:editId="6BEBDB75">
+            <wp:extent cx="6858000" cy="3693160"/>
+            <wp:effectExtent l="0" t="0" r="0" b="2540"/>
+            <wp:docPr id="2115949370" name="Picture 1"/>
+            <wp:cNvGraphicFramePr>
+              <a:graphicFrameLocks xmlns:a="http://schemas.openxmlformats.org/drawingml/2006/main" noChangeAspect="1"/>
+            </wp:cNvGraphicFramePr>
+            <a:graphic xmlns:a="http://schemas.openxmlformats.org/drawingml/2006/main">
+              <a:graphicData uri="http://schemas.openxmlformats.org/drawingml/2006/picture">
+                <pic:pic xmlns:pic="http://schemas.openxmlformats.org/drawingml/2006/picture">
+                  <pic:nvPicPr>
+                    <pic:cNvPr id="2115949370" name=""/>
+                    <pic:cNvPicPr/>
+                  </pic:nvPicPr>
+                  <pic:blipFill>
+                    <a:blip r:embed="rId20"/>
+                    <a:stretch>
+                      <a:fillRect/>
+                    </a:stretch>
+                  </pic:blipFill>
+                  <pic:spPr>
+                    <a:xfrm>
+                      <a:off x="0" y="0"/>
+                      <a:ext cx="6858000" cy="3693160"/>
+                    </a:xfrm>
+                    <a:prstGeom prst="rect">
+                      <a:avLst/>
+                    </a:prstGeom>
+                  </pic:spPr>
+                </pic:pic>
+              </a:graphicData>
+            </a:graphic>
+          </wp:inline>
+        </w:drawing>
+      </w:r>
+    </w:p>
+    <w:p>
+      <w:pPr>
+        <w:bidi/>
+        <w:rPr>
+          <w:rFonts w:ascii="Roya" w:hAnsi="Roya" w:cs="Roya"/>
+          <w:rtl/>
+          <w:lang w:bidi="fa-IR"/>
+        </w:rPr>
+      </w:pPr>
+      <w:r>
+        <w:rPr>
+          <w:rFonts w:ascii="Roya" w:hAnsi="Roya" w:cs="Roya" w:hint="cs"/>
+          <w:rtl/>
+          <w:lang w:bidi="fa-IR"/>
+        </w:rPr>
+        <w:t xml:space="preserve">در سیستم محلی ممن حدود35 ثانیه شبیه سازی و اجرای کامل این کد زمان برد. (رم16 </w:t>
+      </w:r>
+      <w:r>
+        <w:rPr>
+          <w:rFonts w:ascii="Roya" w:hAnsi="Roya" w:cs="Roya"/>
+          <w:rtl/>
+          <w:lang w:bidi="fa-IR"/>
+        </w:rPr>
+        <w:t>–</w:t>
+      </w:r>
+      <w:r>
+        <w:rPr>
+          <w:rFonts w:ascii="Roya" w:hAnsi="Roya" w:cs="Roya" w:hint="cs"/>
+          <w:rtl/>
+          <w:lang w:bidi="fa-IR"/>
+        </w:rPr>
+        <w:t xml:space="preserve"> </w:t>
+      </w:r>
+      <w:r>
+        <w:rPr>
+          <w:rFonts w:ascii="Roya" w:hAnsi="Roya" w:cs="Roya"/>
+          <w:lang w:bidi="fa-IR"/>
+        </w:rPr>
+        <w:t>Windows 10</w:t>
+      </w:r>
+      <w:r>
+        <w:rPr>
+          <w:rFonts w:ascii="Roya" w:hAnsi="Roya" w:cs="Roya" w:hint="cs"/>
+          <w:rtl/>
+          <w:lang w:bidi="fa-IR"/>
+        </w:rPr>
+        <w:t>).</w:t>
+      </w:r>
+    </w:p>
+    <w:p>
+      <w:pPr>
+        <w:bidi/>
+        <w:rPr>
+          <w:rFonts w:ascii="Roya" w:hAnsi="Roya" w:cs="Roya" w:hint="cs"/>
+          <w:rtl/>
+          <w:lang w:bidi="fa-IR"/>
+        </w:rPr>
+      </w:pPr>
+      <w:r>
+        <w:rPr>
+          <w:rFonts w:ascii="Roya" w:hAnsi="Roya" w:cs="Roya" w:hint="cs"/>
+          <w:rtl/>
+          <w:lang w:bidi="fa-IR"/>
+        </w:rPr>
+        <w:t xml:space="preserve">برای بهبود زمان اجرا میتواند </w:t>
+      </w:r>
+      <w:r>
+        <w:rPr>
+          <w:rFonts w:ascii="Roya" w:hAnsi="Roya" w:cs="Roya"/>
+          <w:lang w:bidi="fa-IR"/>
+        </w:rPr>
+        <w:t>log</w:t>
+      </w:r>
+      <w:r>
+        <w:rPr>
+          <w:rFonts w:ascii="Roya" w:hAnsi="Roya" w:cs="Roya" w:hint="cs"/>
+          <w:rtl/>
+          <w:lang w:bidi="fa-IR"/>
+        </w:rPr>
+        <w:t xml:space="preserve"> ها را پرینت نکرد.</w:t>
+      </w:r>
+    </w:p>
+    <w:p>
+      <w:pPr>
+        <w:bidi/>
+        <w:rPr>
+          <w:rFonts w:ascii="Roya" w:hAnsi="Roya" w:cs="Roya"/>
+          <w:b/>
+          <w:bCs/>
+          <w:sz w:val="32"/>
+          <w:szCs w:val="32"/>
+          <w:rtl/>
+          <w:lang w:bidi="fa-IR"/>
+        </w:rPr>
+      </w:pPr>
+      <w:r>
+        <w:rPr>
+          <w:rFonts w:ascii="Roya" w:hAnsi="Roya" w:cs="Roya" w:hint="cs"/>
+          <w:b/>
+          <w:bCs/>
+          <w:sz w:val="32"/>
+          <w:szCs w:val="32"/>
+          <w:rtl/>
+          <w:lang w:bidi="fa-IR"/>
+        </w:rPr>
         <w:t>منابع</w:t>
       </w:r>
     </w:p>
@@ -757,7 +3439,7 @@
         </w:rPr>
         <w:t xml:space="preserve">می توانید به سورس کد این پروژه از طریق </w:t>
       </w:r>
-      <w:hyperlink r:id="rId8" w:history="1">
+      <w:hyperlink r:id="rId21" w:history="1">
         <w:r>
           <w:rPr>
             <w:rStyle w:val="Hyperlink"/>
@@ -782,6 +3464,7 @@
         <w:bidi/>
         <w:rPr>
           <w:rFonts w:ascii="Roya" w:hAnsi="Roya" w:cs="Roya"/>
+          <w:rtl/>
           <w:lang w:bidi="fa-IR"/>
         </w:rPr>
       </w:pPr>
@@ -792,6 +3475,43 @@
           <w:lang w:bidi="fa-IR"/>
         </w:rPr>
         <w:t>البته با توجه به خصوصی بودن این ریپازیتوری، سورس کد مربوطه در فایلی کنار آن بارگذاری شده است.</w:t>
+      </w:r>
+    </w:p>
+    <w:p>
+      <w:pPr>
+        <w:bidi/>
+        <w:rPr>
+          <w:rFonts w:ascii="Roya" w:hAnsi="Roya" w:cs="Roya"/>
+          <w:rtl/>
+          <w:lang w:bidi="fa-IR"/>
+        </w:rPr>
+      </w:pPr>
+    </w:p>
+    <w:p>
+      <w:pPr>
+        <w:bidi/>
+        <w:rPr>
+          <w:rFonts w:ascii="Roya" w:hAnsi="Roya" w:cs="Roya"/>
+          <w:rtl/>
+          <w:lang w:bidi="fa-IR"/>
+        </w:rPr>
+      </w:pPr>
+    </w:p>
+    <w:p>
+      <w:pPr>
+        <w:bidi/>
+        <w:rPr>
+          <w:rFonts w:ascii="Roya" w:hAnsi="Roya" w:cs="Roya"/>
+          <w:lang w:bidi="fa-IR"/>
+        </w:rPr>
+      </w:pPr>
+      <w:r>
+        <w:rPr>
+          <w:rFonts w:ascii="Roya" w:hAnsi="Roya" w:cs="Roya" w:hint="cs"/>
+          <w:rtl/>
+          <w:lang w:bidi="fa-IR"/>
+        </w:rPr>
+        <w:t>با تشکر.</w:t>
       </w:r>
     </w:p>
     <w:p>
@@ -818,6 +3538,268 @@
     </w:sectPr>
   </w:body>
 </w:document>
+</file>
+
+<file path=word/endnotes.xml><?xml version="1.0" encoding="utf-8"?>
+<w:endnotes xmlns:wpc="http://schemas.microsoft.com/office/word/2010/wordprocessingCanvas" xmlns:cx="http://schemas.microsoft.com/office/drawing/2014/chartex" xmlns:cx1="http://schemas.microsoft.com/office/drawing/2015/9/8/chartex" xmlns:cx2="http://schemas.microsoft.com/office/drawing/2015/10/21/chartex" xmlns:cx3="http://schemas.microsoft.com/office/drawing/2016/5/9/chartex" xmlns:cx4="http://schemas.microsoft.com/office/drawing/2016/5/10/chartex" xmlns:cx5="http://schemas.microsoft.com/office/drawing/2016/5/11/chartex" xmlns:cx6="http://schemas.microsoft.com/office/drawing/2016/5/12/chartex" xmlns:cx7="http://schemas.microsoft.com/office/drawing/2016/5/13/chartex" xmlns:cx8="http://schemas.microsoft.com/office/drawing/2016/5/14/chartex" xmlns:mc="http://schemas.openxmlformats.org/markup-compatibility/2006" xmlns:aink="http://schemas.microsoft.com/office/drawing/2016/ink" xmlns:am3d="http://schemas.microsoft.com/office/drawing/2017/model3d" xmlns:o="urn:schemas-microsoft-com:office:office" xmlns:oel="http://schemas.microsoft.com/office/2019/extlst" xmlns:r="http://schemas.openxmlformats.org/officeDocument/2006/relationships" xmlns:m="http://schemas.openxmlformats.org/officeDocument/2006/math" xmlns:v="urn:schemas-microsoft-com:vml" xmlns:wp14="http://schemas.microsoft.com/office/word/2010/wordprocessingDrawing" xmlns:wp="http://schemas.openxmlformats.org/drawingml/2006/wordprocessingDrawing" xmlns:w10="urn:schemas-microsoft-com:office:word" xmlns:w="http://schemas.openxmlformats.org/wordprocessingml/2006/main" xmlns:w14="http://schemas.microsoft.com/office/word/2010/wordml" xmlns:w15="http://schemas.microsoft.com/office/word/2012/wordml" xmlns:w16cex="http://schemas.microsoft.com/office/word/2018/wordml/cex" xmlns:w16cid="http://schemas.microsoft.com/office/word/2016/wordml/cid" xmlns:w16="http://schemas.microsoft.com/office/word/2018/wordml" xmlns:w16sdtdh="http://schemas.microsoft.com/office/word/2020/wordml/sdtdatahash" xmlns:w16se="http://schemas.microsoft.com/office/word/2015/wordml/symex" xmlns:wpg="http://schemas.microsoft.com/office/word/2010/wordprocessingGroup" xmlns:wpi="http://schemas.microsoft.com/office/word/2010/wordprocessingInk" xmlns:wne="http://schemas.microsoft.com/office/word/2006/wordml" xmlns:wps="http://schemas.microsoft.com/office/word/2010/wordprocessingShape" mc:Ignorable="w14 w15 w16se w16cid w16 w16cex w16sdtdh wp14">
+  <w:endnote w:type="separator" w:id="-1">
+    <w:p>
+      <w:pPr>
+        <w:spacing w:after="0" w:line="240" w:lineRule="auto"/>
+      </w:pPr>
+      <w:r>
+        <w:separator/>
+      </w:r>
+    </w:p>
+  </w:endnote>
+  <w:endnote w:type="continuationSeparator" w:id="0">
+    <w:p>
+      <w:pPr>
+        <w:spacing w:after="0" w:line="240" w:lineRule="auto"/>
+      </w:pPr>
+      <w:r>
+        <w:continuationSeparator/>
+      </w:r>
+    </w:p>
+  </w:endnote>
+</w:endnotes>
+</file>
+
+<file path=word/footnotes.xml><?xml version="1.0" encoding="utf-8"?>
+<w:footnotes xmlns:wpc="http://schemas.microsoft.com/office/word/2010/wordprocessingCanvas" xmlns:cx="http://schemas.microsoft.com/office/drawing/2014/chartex" xmlns:cx1="http://schemas.microsoft.com/office/drawing/2015/9/8/chartex" xmlns:cx2="http://schemas.microsoft.com/office/drawing/2015/10/21/chartex" xmlns:cx3="http://schemas.microsoft.com/office/drawing/2016/5/9/chartex" xmlns:cx4="http://schemas.microsoft.com/office/drawing/2016/5/10/chartex" xmlns:cx5="http://schemas.microsoft.com/office/drawing/2016/5/11/chartex" xmlns:cx6="http://schemas.microsoft.com/office/drawing/2016/5/12/chartex" xmlns:cx7="http://schemas.microsoft.com/office/drawing/2016/5/13/chartex" xmlns:cx8="http://schemas.microsoft.com/office/drawing/2016/5/14/chartex" xmlns:mc="http://schemas.openxmlformats.org/markup-compatibility/2006" xmlns:aink="http://schemas.microsoft.com/office/drawing/2016/ink" xmlns:am3d="http://schemas.microsoft.com/office/drawing/2017/model3d" xmlns:o="urn:schemas-microsoft-com:office:office" xmlns:oel="http://schemas.microsoft.com/office/2019/extlst" xmlns:r="http://schemas.openxmlformats.org/officeDocument/2006/relationships" xmlns:m="http://schemas.openxmlformats.org/officeDocument/2006/math" xmlns:v="urn:schemas-microsoft-com:vml" xmlns:wp14="http://schemas.microsoft.com/office/word/2010/wordprocessingDrawing" xmlns:wp="http://schemas.openxmlformats.org/drawingml/2006/wordprocessingDrawing" xmlns:w10="urn:schemas-microsoft-com:office:word" xmlns:w="http://schemas.openxmlformats.org/wordprocessingml/2006/main" xmlns:w14="http://schemas.microsoft.com/office/word/2010/wordml" xmlns:w15="http://schemas.microsoft.com/office/word/2012/wordml" xmlns:w16cex="http://schemas.microsoft.com/office/word/2018/wordml/cex" xmlns:w16cid="http://schemas.microsoft.com/office/word/2016/wordml/cid" xmlns:w16="http://schemas.microsoft.com/office/word/2018/wordml" xmlns:w16sdtdh="http://schemas.microsoft.com/office/word/2020/wordml/sdtdatahash" xmlns:w16se="http://schemas.microsoft.com/office/word/2015/wordml/symex" xmlns:wpg="http://schemas.microsoft.com/office/word/2010/wordprocessingGroup" xmlns:wpi="http://schemas.microsoft.com/office/word/2010/wordprocessingInk" xmlns:wne="http://schemas.microsoft.com/office/word/2006/wordml" xmlns:wps="http://schemas.microsoft.com/office/word/2010/wordprocessingShape" mc:Ignorable="w14 w15 w16se w16cid w16 w16cex w16sdtdh wp14">
+  <w:footnote w:type="separator" w:id="-1">
+    <w:p>
+      <w:pPr>
+        <w:spacing w:after="0" w:line="240" w:lineRule="auto"/>
+      </w:pPr>
+      <w:r>
+        <w:separator/>
+      </w:r>
+    </w:p>
+  </w:footnote>
+  <w:footnote w:type="continuationSeparator" w:id="0">
+    <w:p>
+      <w:pPr>
+        <w:spacing w:after="0" w:line="240" w:lineRule="auto"/>
+      </w:pPr>
+      <w:r>
+        <w:continuationSeparator/>
+      </w:r>
+    </w:p>
+  </w:footnote>
+</w:footnotes>
+</file>
+
+<file path=word/numbering.xml><?xml version="1.0" encoding="utf-8"?>
+<w:numbering xmlns:wpc="http://schemas.microsoft.com/office/word/2010/wordprocessingCanvas" xmlns:cx="http://schemas.microsoft.com/office/drawing/2014/chartex" xmlns:cx1="http://schemas.microsoft.com/office/drawing/2015/9/8/chartex" xmlns:cx2="http://schemas.microsoft.com/office/drawing/2015/10/21/chartex" xmlns:cx3="http://schemas.microsoft.com/office/drawing/2016/5/9/chartex" xmlns:cx4="http://schemas.microsoft.com/office/drawing/2016/5/10/chartex" xmlns:cx5="http://schemas.microsoft.com/office/drawing/2016/5/11/chartex" xmlns:cx6="http://schemas.microsoft.com/office/drawing/2016/5/12/chartex" xmlns:cx7="http://schemas.microsoft.com/office/drawing/2016/5/13/chartex" xmlns:cx8="http://schemas.microsoft.com/office/drawing/2016/5/14/chartex" xmlns:mc="http://schemas.openxmlformats.org/markup-compatibility/2006" xmlns:aink="http://schemas.microsoft.com/office/drawing/2016/ink" xmlns:am3d="http://schemas.microsoft.com/office/drawing/2017/model3d" xmlns:o="urn:schemas-microsoft-com:office:office" xmlns:oel="http://schemas.microsoft.com/office/2019/extlst" xmlns:r="http://schemas.openxmlformats.org/officeDocument/2006/relationships" xmlns:m="http://schemas.openxmlformats.org/officeDocument/2006/math" xmlns:v="urn:schemas-microsoft-com:vml" xmlns:wp14="http://schemas.microsoft.com/office/word/2010/wordprocessingDrawing" xmlns:wp="http://schemas.openxmlformats.org/drawingml/2006/wordprocessingDrawing" xmlns:w10="urn:schemas-microsoft-com:office:word" xmlns:w="http://schemas.openxmlformats.org/wordprocessingml/2006/main" xmlns:w14="http://schemas.microsoft.com/office/word/2010/wordml" xmlns:w15="http://schemas.microsoft.com/office/word/2012/wordml" xmlns:w16cex="http://schemas.microsoft.com/office/word/2018/wordml/cex" xmlns:w16cid="http://schemas.microsoft.com/office/word/2016/wordml/cid" xmlns:w16="http://schemas.microsoft.com/office/word/2018/wordml" xmlns:w16sdtdh="http://schemas.microsoft.com/office/word/2020/wordml/sdtdatahash" xmlns:w16se="http://schemas.microsoft.com/office/word/2015/wordml/symex" xmlns:wpg="http://schemas.microsoft.com/office/word/2010/wordprocessingGroup" xmlns:wpi="http://schemas.microsoft.com/office/word/2010/wordprocessingInk" xmlns:wne="http://schemas.microsoft.com/office/word/2006/wordml" xmlns:wps="http://schemas.microsoft.com/office/word/2010/wordprocessingShape" mc:Ignorable="w14 w15 w16se w16cid w16 w16cex w16sdtdh wp14">
+  <w:abstractNum w:abstractNumId="0" w15:restartNumberingAfterBreak="0">
+    <w:nsid w:val="646A7197"/>
+    <w:multiLevelType w:val="hybridMultilevel"/>
+    <w:tmpl w:val="C08C7760"/>
+    <w:lvl w:ilvl="0" w:tplc="C4EC2520">
+      <w:numFmt w:val="bullet"/>
+      <w:lvlText w:val=""/>
+      <w:lvlJc w:val="left"/>
+      <w:pPr>
+        <w:ind w:left="720" w:hanging="360"/>
+      </w:pPr>
+      <w:rPr>
+        <w:rFonts w:ascii="Symbol" w:eastAsiaTheme="minorEastAsia" w:hAnsi="Symbol" w:cs="Roya" w:hint="default"/>
+      </w:rPr>
+    </w:lvl>
+    <w:lvl w:ilvl="1" w:tplc="04090003" w:tentative="1">
+      <w:start w:val="1"/>
+      <w:numFmt w:val="bullet"/>
+      <w:lvlText w:val="o"/>
+      <w:lvlJc w:val="left"/>
+      <w:pPr>
+        <w:ind w:left="1440" w:hanging="360"/>
+      </w:pPr>
+      <w:rPr>
+        <w:rFonts w:ascii="Courier New" w:hAnsi="Courier New" w:cs="Courier New" w:hint="default"/>
+      </w:rPr>
+    </w:lvl>
+    <w:lvl w:ilvl="2" w:tplc="04090005" w:tentative="1">
+      <w:start w:val="1"/>
+      <w:numFmt w:val="bullet"/>
+      <w:lvlText w:val=""/>
+      <w:lvlJc w:val="left"/>
+      <w:pPr>
+        <w:ind w:left="2160" w:hanging="360"/>
+      </w:pPr>
+      <w:rPr>
+        <w:rFonts w:ascii="Wingdings" w:hAnsi="Wingdings" w:hint="default"/>
+      </w:rPr>
+    </w:lvl>
+    <w:lvl w:ilvl="3" w:tplc="04090001" w:tentative="1">
+      <w:start w:val="1"/>
+      <w:numFmt w:val="bullet"/>
+      <w:lvlText w:val=""/>
+      <w:lvlJc w:val="left"/>
+      <w:pPr>
+        <w:ind w:left="2880" w:hanging="360"/>
+      </w:pPr>
+      <w:rPr>
+        <w:rFonts w:ascii="Symbol" w:hAnsi="Symbol" w:hint="default"/>
+      </w:rPr>
+    </w:lvl>
+    <w:lvl w:ilvl="4" w:tplc="04090003" w:tentative="1">
+      <w:start w:val="1"/>
+      <w:numFmt w:val="bullet"/>
+      <w:lvlText w:val="o"/>
+      <w:lvlJc w:val="left"/>
+      <w:pPr>
+        <w:ind w:left="3600" w:hanging="360"/>
+      </w:pPr>
+      <w:rPr>
+        <w:rFonts w:ascii="Courier New" w:hAnsi="Courier New" w:cs="Courier New" w:hint="default"/>
+      </w:rPr>
+    </w:lvl>
+    <w:lvl w:ilvl="5" w:tplc="04090005" w:tentative="1">
+      <w:start w:val="1"/>
+      <w:numFmt w:val="bullet"/>
+      <w:lvlText w:val=""/>
+      <w:lvlJc w:val="left"/>
+      <w:pPr>
+        <w:ind w:left="4320" w:hanging="360"/>
+      </w:pPr>
+      <w:rPr>
+        <w:rFonts w:ascii="Wingdings" w:hAnsi="Wingdings" w:hint="default"/>
+      </w:rPr>
+    </w:lvl>
+    <w:lvl w:ilvl="6" w:tplc="04090001" w:tentative="1">
+      <w:start w:val="1"/>
+      <w:numFmt w:val="bullet"/>
+      <w:lvlText w:val=""/>
+      <w:lvlJc w:val="left"/>
+      <w:pPr>
+        <w:ind w:left="5040" w:hanging="360"/>
+      </w:pPr>
+      <w:rPr>
+        <w:rFonts w:ascii="Symbol" w:hAnsi="Symbol" w:hint="default"/>
+      </w:rPr>
+    </w:lvl>
+    <w:lvl w:ilvl="7" w:tplc="04090003" w:tentative="1">
+      <w:start w:val="1"/>
+      <w:numFmt w:val="bullet"/>
+      <w:lvlText w:val="o"/>
+      <w:lvlJc w:val="left"/>
+      <w:pPr>
+        <w:ind w:left="5760" w:hanging="360"/>
+      </w:pPr>
+      <w:rPr>
+        <w:rFonts w:ascii="Courier New" w:hAnsi="Courier New" w:cs="Courier New" w:hint="default"/>
+      </w:rPr>
+    </w:lvl>
+    <w:lvl w:ilvl="8" w:tplc="04090005" w:tentative="1">
+      <w:start w:val="1"/>
+      <w:numFmt w:val="bullet"/>
+      <w:lvlText w:val=""/>
+      <w:lvlJc w:val="left"/>
+      <w:pPr>
+        <w:ind w:left="6480" w:hanging="360"/>
+      </w:pPr>
+      <w:rPr>
+        <w:rFonts w:ascii="Wingdings" w:hAnsi="Wingdings" w:hint="default"/>
+      </w:rPr>
+    </w:lvl>
+  </w:abstractNum>
+  <w:abstractNum w:abstractNumId="1" w15:restartNumberingAfterBreak="0">
+    <w:nsid w:val="78191993"/>
+    <w:multiLevelType w:val="hybridMultilevel"/>
+    <w:tmpl w:val="AFB2F10A"/>
+    <w:lvl w:ilvl="0" w:tplc="0409000F">
+      <w:start w:val="1"/>
+      <w:numFmt w:val="decimal"/>
+      <w:lvlText w:val="%1."/>
+      <w:lvlJc w:val="left"/>
+      <w:pPr>
+        <w:ind w:left="720" w:hanging="360"/>
+      </w:pPr>
+      <w:rPr>
+        <w:rFonts w:hint="default"/>
+      </w:rPr>
+    </w:lvl>
+    <w:lvl w:ilvl="1" w:tplc="04090019" w:tentative="1">
+      <w:start w:val="1"/>
+      <w:numFmt w:val="lowerLetter"/>
+      <w:lvlText w:val="%2."/>
+      <w:lvlJc w:val="left"/>
+      <w:pPr>
+        <w:ind w:left="1440" w:hanging="360"/>
+      </w:pPr>
+    </w:lvl>
+    <w:lvl w:ilvl="2" w:tplc="0409001B" w:tentative="1">
+      <w:start w:val="1"/>
+      <w:numFmt w:val="lowerRoman"/>
+      <w:lvlText w:val="%3."/>
+      <w:lvlJc w:val="right"/>
+      <w:pPr>
+        <w:ind w:left="2160" w:hanging="180"/>
+      </w:pPr>
+    </w:lvl>
+    <w:lvl w:ilvl="3" w:tplc="0409000F" w:tentative="1">
+      <w:start w:val="1"/>
+      <w:numFmt w:val="decimal"/>
+      <w:lvlText w:val="%4."/>
+      <w:lvlJc w:val="left"/>
+      <w:pPr>
+        <w:ind w:left="2880" w:hanging="360"/>
+      </w:pPr>
+    </w:lvl>
+    <w:lvl w:ilvl="4" w:tplc="04090019" w:tentative="1">
+      <w:start w:val="1"/>
+      <w:numFmt w:val="lowerLetter"/>
+      <w:lvlText w:val="%5."/>
+      <w:lvlJc w:val="left"/>
+      <w:pPr>
+        <w:ind w:left="3600" w:hanging="360"/>
+      </w:pPr>
+    </w:lvl>
+    <w:lvl w:ilvl="5" w:tplc="0409001B" w:tentative="1">
+      <w:start w:val="1"/>
+      <w:numFmt w:val="lowerRoman"/>
+      <w:lvlText w:val="%6."/>
+      <w:lvlJc w:val="right"/>
+      <w:pPr>
+        <w:ind w:left="4320" w:hanging="180"/>
+      </w:pPr>
+    </w:lvl>
+    <w:lvl w:ilvl="6" w:tplc="0409000F" w:tentative="1">
+      <w:start w:val="1"/>
+      <w:numFmt w:val="decimal"/>
+      <w:lvlText w:val="%7."/>
+      <w:lvlJc w:val="left"/>
+      <w:pPr>
+        <w:ind w:left="5040" w:hanging="360"/>
+      </w:pPr>
+    </w:lvl>
+    <w:lvl w:ilvl="7" w:tplc="04090019" w:tentative="1">
+      <w:start w:val="1"/>
+      <w:numFmt w:val="lowerLetter"/>
+      <w:lvlText w:val="%8."/>
+      <w:lvlJc w:val="left"/>
+      <w:pPr>
+        <w:ind w:left="5760" w:hanging="360"/>
+      </w:pPr>
+    </w:lvl>
+    <w:lvl w:ilvl="8" w:tplc="0409001B" w:tentative="1">
+      <w:start w:val="1"/>
+      <w:numFmt w:val="lowerRoman"/>
+      <w:lvlText w:val="%9."/>
+      <w:lvlJc w:val="right"/>
+      <w:pPr>
+        <w:ind w:left="6480" w:hanging="180"/>
+      </w:pPr>
+    </w:lvl>
+  </w:abstractNum>
+  <w:num w:numId="1" w16cid:durableId="1668678611">
+    <w:abstractNumId w:val="0"/>
+  </w:num>
+  <w:num w:numId="2" w16cid:durableId="2006589327">
+    <w:abstractNumId w:val="1"/>
+  </w:num>
+</w:numbering>
 </file>
 
 <file path=word/styles.xml><?xml version="1.0" encoding="utf-8"?>
@@ -1298,6 +4280,71 @@
       <w14:ligatures w14:val="none"/>
     </w:rPr>
   </w:style>
+  <w:style w:type="paragraph" w:styleId="ListParagraph">
+    <w:name w:val="List Paragraph"/>
+    <w:basedOn w:val="Normal"/>
+    <w:uiPriority w:val="34"/>
+    <w:qFormat/>
+    <w:rsid w:val="0077154E"/>
+    <w:pPr>
+      <w:ind w:left="720"/>
+      <w:contextualSpacing/>
+    </w:pPr>
+  </w:style>
+  <w:style w:type="paragraph" w:styleId="Header">
+    <w:name w:val="header"/>
+    <w:basedOn w:val="Normal"/>
+    <w:link w:val="HeaderChar"/>
+    <w:uiPriority w:val="99"/>
+    <w:unhideWhenUsed/>
+    <w:rsid w:val="00545F77"/>
+    <w:pPr>
+      <w:tabs>
+        <w:tab w:val="center" w:pos="4680"/>
+        <w:tab w:val="right" w:pos="9360"/>
+      </w:tabs>
+      <w:spacing w:after="0" w:line="240" w:lineRule="auto"/>
+    </w:pPr>
+  </w:style>
+  <w:style w:type="character" w:customStyle="1" w:styleId="HeaderChar">
+    <w:name w:val="Header Char"/>
+    <w:basedOn w:val="DefaultParagraphFont"/>
+    <w:link w:val="Header"/>
+    <w:uiPriority w:val="99"/>
+    <w:rsid w:val="00545F77"/>
+  </w:style>
+  <w:style w:type="paragraph" w:styleId="Footer">
+    <w:name w:val="footer"/>
+    <w:basedOn w:val="Normal"/>
+    <w:link w:val="FooterChar"/>
+    <w:uiPriority w:val="99"/>
+    <w:unhideWhenUsed/>
+    <w:rsid w:val="00545F77"/>
+    <w:pPr>
+      <w:tabs>
+        <w:tab w:val="center" w:pos="4680"/>
+        <w:tab w:val="right" w:pos="9360"/>
+      </w:tabs>
+      <w:spacing w:after="0" w:line="240" w:lineRule="auto"/>
+    </w:pPr>
+  </w:style>
+  <w:style w:type="character" w:customStyle="1" w:styleId="FooterChar">
+    <w:name w:val="Footer Char"/>
+    <w:basedOn w:val="DefaultParagraphFont"/>
+    <w:link w:val="Footer"/>
+    <w:uiPriority w:val="99"/>
+    <w:rsid w:val="00545F77"/>
+  </w:style>
+  <w:style w:type="character" w:styleId="PlaceholderText">
+    <w:name w:val="Placeholder Text"/>
+    <w:basedOn w:val="DefaultParagraphFont"/>
+    <w:uiPriority w:val="99"/>
+    <w:semiHidden/>
+    <w:rsid w:val="00B102AA"/>
+    <w:rPr>
+      <w:color w:val="666666"/>
+    </w:rPr>
+  </w:style>
 </w:styles>
 </file>
 

</xml_diff>

<commit_message>
- Report of Phase 2 updated - CPU Utilization added
</commit_message>
<xml_diff>
--- a/Documentations/Report.docx
+++ b/Documentations/Report.docx
@@ -133,6 +133,7 @@
         </w:rPr>
         <w:t xml:space="preserve">در این پروژه قصد داریم به کمک شبیه ساز </w:t>
       </w:r>
+      <w:proofErr w:type="spellStart"/>
       <w:r>
         <w:rPr>
           <w:rFonts w:ascii="Roya" w:hAnsi="Roya" w:cs="Roya"/>
@@ -140,6 +141,7 @@
         </w:rPr>
         <w:t>iFogSim</w:t>
       </w:r>
+      <w:proofErr w:type="spellEnd"/>
       <w:r>
         <w:rPr>
           <w:rFonts w:ascii="Roya" w:hAnsi="Roya" w:cs="Roya" w:hint="cs"/>
@@ -148,6 +150,7 @@
         </w:rPr>
         <w:t xml:space="preserve">، چند الگوریتم زمانبندی را بر روی شبیه ساز </w:t>
       </w:r>
+      <w:proofErr w:type="spellStart"/>
       <w:r>
         <w:rPr>
           <w:rFonts w:ascii="Roya" w:hAnsi="Roya" w:cs="Roya"/>
@@ -155,6 +158,7 @@
         </w:rPr>
         <w:t>iFogSim</w:t>
       </w:r>
+      <w:proofErr w:type="spellEnd"/>
       <w:r>
         <w:rPr>
           <w:rFonts w:ascii="Roya" w:hAnsi="Roya" w:cs="Roya" w:hint="cs"/>
@@ -226,6 +230,7 @@
         </w:rPr>
         <w:t xml:space="preserve"> و </w:t>
       </w:r>
+      <w:proofErr w:type="spellStart"/>
       <w:r>
         <w:rPr>
           <w:rFonts w:ascii="Roya" w:hAnsi="Roya" w:cs="Roya"/>
@@ -233,6 +238,7 @@
         </w:rPr>
         <w:t>QLearning</w:t>
       </w:r>
+      <w:proofErr w:type="spellEnd"/>
       <w:r>
         <w:rPr>
           <w:rFonts w:ascii="Roya" w:hAnsi="Roya" w:cs="Roya" w:hint="cs"/>
@@ -789,6 +795,7 @@
         </w:rPr>
         <w:t xml:space="preserve"> های خواسته شده، هر بار </w:t>
       </w:r>
+      <w:proofErr w:type="spellStart"/>
       <w:r>
         <w:rPr>
           <w:rFonts w:ascii="Roya" w:hAnsi="Roya" w:cs="Roya"/>
@@ -796,6 +803,7 @@
         </w:rPr>
         <w:t>do_everything</w:t>
       </w:r>
+      <w:proofErr w:type="spellEnd"/>
       <w:r>
         <w:rPr>
           <w:rFonts w:ascii="Roya" w:hAnsi="Roya" w:cs="Roya" w:hint="cs"/>
@@ -809,7 +817,7 @@
       <w:pPr>
         <w:bidi/>
         <w:rPr>
-          <w:rFonts w:ascii="Roya" w:hAnsi="Roya" w:cs="Roya" w:hint="cs"/>
+          <w:rFonts w:ascii="Roya" w:hAnsi="Roya" w:cs="Roya"/>
           <w:rtl/>
           <w:lang w:bidi="fa-IR"/>
         </w:rPr>
@@ -899,6 +907,7 @@
         </w:rPr>
         <w:t xml:space="preserve">تابع </w:t>
       </w:r>
+      <w:proofErr w:type="spellStart"/>
       <w:r>
         <w:rPr>
           <w:rFonts w:ascii="Roya" w:hAnsi="Roya" w:cs="Roya"/>
@@ -908,6 +917,7 @@
         </w:rPr>
         <w:t>do_everything</w:t>
       </w:r>
+      <w:proofErr w:type="spellEnd"/>
       <w:r>
         <w:rPr>
           <w:rFonts w:ascii="Roya" w:hAnsi="Roya" w:cs="Roya" w:hint="cs"/>
@@ -993,6 +1003,7 @@
         </w:rPr>
         <w:t xml:space="preserve">سپس </w:t>
       </w:r>
+      <w:proofErr w:type="spellStart"/>
       <w:r>
         <w:rPr>
           <w:rFonts w:ascii="Roya" w:hAnsi="Roya" w:cs="Roya"/>
@@ -1000,6 +1011,7 @@
         </w:rPr>
         <w:t>GenerateMatrices</w:t>
       </w:r>
+      <w:proofErr w:type="spellEnd"/>
       <w:r>
         <w:rPr>
           <w:rFonts w:ascii="Roya" w:hAnsi="Roya" w:cs="Roya" w:hint="cs"/>
@@ -1008,6 +1020,7 @@
         </w:rPr>
         <w:t xml:space="preserve"> را صدا زده تا دو فایل مربوط به </w:t>
       </w:r>
+      <w:proofErr w:type="spellStart"/>
       <w:r>
         <w:rPr>
           <w:rFonts w:ascii="Roya" w:hAnsi="Roya" w:cs="Roya"/>
@@ -1015,6 +1028,7 @@
         </w:rPr>
         <w:t>commMatrix</w:t>
       </w:r>
+      <w:proofErr w:type="spellEnd"/>
       <w:r>
         <w:rPr>
           <w:rFonts w:ascii="Roya" w:hAnsi="Roya" w:cs="Roya" w:hint="cs"/>
@@ -1023,6 +1037,7 @@
         </w:rPr>
         <w:t xml:space="preserve"> و </w:t>
       </w:r>
+      <w:proofErr w:type="spellStart"/>
       <w:r>
         <w:rPr>
           <w:rFonts w:ascii="Roya" w:hAnsi="Roya" w:cs="Roya"/>
@@ -1030,6 +1045,7 @@
         </w:rPr>
         <w:t>execMatrix</w:t>
       </w:r>
+      <w:proofErr w:type="spellEnd"/>
       <w:r>
         <w:rPr>
           <w:rFonts w:ascii="Roya" w:hAnsi="Roya" w:cs="Roya" w:hint="cs"/>
@@ -1043,7 +1059,7 @@
       <w:pPr>
         <w:bidi/>
         <w:rPr>
-          <w:rFonts w:ascii="Roya" w:hAnsi="Roya" w:cs="Roya" w:hint="cs"/>
+          <w:rFonts w:ascii="Roya" w:hAnsi="Roya" w:cs="Roya"/>
           <w:rtl/>
           <w:lang w:bidi="fa-IR"/>
         </w:rPr>
@@ -1142,6 +1158,7 @@
         </w:rPr>
         <w:t xml:space="preserve">تابع </w:t>
       </w:r>
+      <w:proofErr w:type="spellStart"/>
       <w:r>
         <w:rPr>
           <w:rFonts w:ascii="Roya" w:hAnsi="Roya" w:cs="Roya"/>
@@ -1151,6 +1168,7 @@
         </w:rPr>
         <w:t>save_outputs</w:t>
       </w:r>
+      <w:proofErr w:type="spellEnd"/>
       <w:r>
         <w:rPr>
           <w:rFonts w:ascii="Roya" w:hAnsi="Roya" w:cs="Roya" w:hint="cs"/>
@@ -1175,7 +1193,7 @@
       <w:pPr>
         <w:bidi/>
         <w:rPr>
-          <w:rFonts w:ascii="Roya" w:hAnsi="Roya" w:cs="Roya" w:hint="cs"/>
+          <w:rFonts w:ascii="Roya" w:hAnsi="Roya" w:cs="Roya"/>
           <w:rtl/>
           <w:lang w:bidi="fa-IR"/>
         </w:rPr>
@@ -1292,6 +1310,7 @@
         <w:lastRenderedPageBreak/>
         <w:t xml:space="preserve">تابع </w:t>
       </w:r>
+      <w:proofErr w:type="spellStart"/>
       <w:r>
         <w:rPr>
           <w:rFonts w:ascii="Roya" w:hAnsi="Roya" w:cs="Roya"/>
@@ -1301,6 +1320,7 @@
         </w:rPr>
         <w:t>calcMakespan</w:t>
       </w:r>
+      <w:proofErr w:type="spellEnd"/>
       <w:r>
         <w:rPr>
           <w:rFonts w:ascii="Roya" w:hAnsi="Roya" w:cs="Roya" w:hint="cs"/>
@@ -1325,7 +1345,7 @@
       <w:pPr>
         <w:bidi/>
         <w:rPr>
-          <w:rFonts w:ascii="Roya" w:hAnsi="Roya" w:cs="Roya" w:hint="cs"/>
+          <w:rFonts w:ascii="Roya" w:hAnsi="Roya" w:cs="Roya"/>
           <w:rtl/>
           <w:lang w:bidi="fa-IR"/>
         </w:rPr>
@@ -1338,6 +1358,7 @@
         </w:rPr>
         <w:t xml:space="preserve">وظیفه این تابع، محاسبه مقدار عددی پارامتر </w:t>
       </w:r>
+      <w:proofErr w:type="spellStart"/>
       <w:r>
         <w:rPr>
           <w:rFonts w:ascii="Roya" w:hAnsi="Roya" w:cs="Roya"/>
@@ -1345,6 +1366,7 @@
         </w:rPr>
         <w:t>makespan</w:t>
       </w:r>
+      <w:proofErr w:type="spellEnd"/>
       <w:r>
         <w:rPr>
           <w:rFonts w:ascii="Roya" w:hAnsi="Roya" w:cs="Roya" w:hint="cs"/>
@@ -1359,7 +1381,7 @@
         <w:bidi/>
         <w:jc w:val="center"/>
         <w:rPr>
-          <w:rFonts w:ascii="Roya" w:hAnsi="Roya" w:cs="Roya" w:hint="cs"/>
+          <w:rFonts w:ascii="Roya" w:hAnsi="Roya" w:cs="Roya"/>
           <w:rtl/>
           <w:lang w:bidi="fa-IR"/>
         </w:rPr>
@@ -1569,6 +1591,7 @@
         <w:lastRenderedPageBreak/>
         <w:t xml:space="preserve">تابع </w:t>
       </w:r>
+      <w:proofErr w:type="spellStart"/>
       <w:r>
         <w:rPr>
           <w:rFonts w:ascii="Roya" w:hAnsi="Roya" w:cs="Roya"/>
@@ -1578,6 +1601,7 @@
         </w:rPr>
         <w:t>createVM</w:t>
       </w:r>
+      <w:proofErr w:type="spellEnd"/>
     </w:p>
     <w:p>
       <w:pPr>
@@ -1673,6 +1697,7 @@
         </w:rPr>
         <w:t xml:space="preserve">تابع </w:t>
       </w:r>
+      <w:proofErr w:type="spellStart"/>
       <w:r>
         <w:rPr>
           <w:rFonts w:ascii="Roya" w:hAnsi="Roya" w:cs="Roya"/>
@@ -1682,6 +1707,7 @@
         </w:rPr>
         <w:t>createCloudlet</w:t>
       </w:r>
+      <w:proofErr w:type="spellEnd"/>
     </w:p>
     <w:p>
       <w:pPr>
@@ -1897,6 +1923,7 @@
         </w:rPr>
         <w:t xml:space="preserve">تابع سوم و چهارم نیز ماتریس هایی که از کلاس </w:t>
       </w:r>
+      <w:proofErr w:type="spellStart"/>
       <w:r>
         <w:rPr>
           <w:rFonts w:ascii="Roya" w:hAnsi="Roya" w:cs="Roya"/>
@@ -1904,6 +1931,7 @@
         </w:rPr>
         <w:t>GenerateMatrices</w:t>
       </w:r>
+      <w:proofErr w:type="spellEnd"/>
       <w:r>
         <w:rPr>
           <w:rFonts w:ascii="Roya" w:hAnsi="Roya" w:cs="Roya" w:hint="cs"/>
@@ -1934,6 +1962,7 @@
         </w:rPr>
         <w:t xml:space="preserve">توجه: در به‌روزرسانی‌های بعدی، میتوان دو تابع آخر را حذف کرد و آنها را از کلاس </w:t>
       </w:r>
+      <w:proofErr w:type="spellStart"/>
       <w:r>
         <w:rPr>
           <w:rFonts w:ascii="Roya" w:hAnsi="Roya" w:cs="Roya"/>
@@ -1941,6 +1970,7 @@
         </w:rPr>
         <w:t>GenerateMatrices</w:t>
       </w:r>
+      <w:proofErr w:type="spellEnd"/>
       <w:r>
         <w:rPr>
           <w:rFonts w:ascii="Roya" w:hAnsi="Roya" w:cs="Roya" w:hint="cs"/>
@@ -2026,6 +2056,7 @@
         </w:rPr>
         <w:t xml:space="preserve">تابع </w:t>
       </w:r>
+      <w:proofErr w:type="spellStart"/>
       <w:r>
         <w:rPr>
           <w:rFonts w:ascii="Roya" w:hAnsi="Roya" w:cs="Roya"/>
@@ -2035,6 +2066,7 @@
         </w:rPr>
         <w:t>processCloudletReturn</w:t>
       </w:r>
+      <w:proofErr w:type="spellEnd"/>
       <w:r>
         <w:rPr>
           <w:rFonts w:ascii="Roya" w:hAnsi="Roya" w:cs="Roya" w:hint="cs"/>
@@ -2045,6 +2077,7 @@
         </w:rPr>
         <w:t xml:space="preserve"> در کلاس های </w:t>
       </w:r>
+      <w:proofErr w:type="spellStart"/>
       <w:r>
         <w:rPr>
           <w:rFonts w:ascii="Roya" w:hAnsi="Roya" w:cs="Roya"/>
@@ -2054,6 +2087,7 @@
         </w:rPr>
         <w:t>DatacenterBroker</w:t>
       </w:r>
+      <w:proofErr w:type="spellEnd"/>
     </w:p>
     <w:p>
       <w:pPr>
@@ -2087,6 +2121,7 @@
         </w:rPr>
         <w:t xml:space="preserve"> کردن این تابع از کلاس پدر </w:t>
       </w:r>
+      <w:proofErr w:type="spellStart"/>
       <w:r>
         <w:rPr>
           <w:rFonts w:ascii="Roya" w:hAnsi="Roya" w:cs="Roya"/>
@@ -2101,6 +2136,7 @@
         </w:rPr>
         <w:t>er</w:t>
       </w:r>
+      <w:proofErr w:type="spellEnd"/>
       <w:r>
         <w:rPr>
           <w:rFonts w:ascii="Roya" w:hAnsi="Roya" w:cs="Roya" w:hint="cs"/>
@@ -2124,6 +2160,7 @@
         </w:rPr>
         <w:t xml:space="preserve"> را به </w:t>
       </w:r>
+      <w:proofErr w:type="spellStart"/>
       <w:r>
         <w:rPr>
           <w:rFonts w:ascii="Roya" w:hAnsi="Roya" w:cs="Roya"/>
@@ -2131,6 +2168,7 @@
         </w:rPr>
         <w:t>getCloudletReceivedList</w:t>
       </w:r>
+      <w:proofErr w:type="spellEnd"/>
       <w:r>
         <w:rPr>
           <w:rFonts w:ascii="Roya" w:hAnsi="Roya" w:cs="Roya" w:hint="cs"/>
@@ -2266,6 +2304,7 @@
         </w:rPr>
         <w:t xml:space="preserve">مقدار </w:t>
       </w:r>
+      <w:proofErr w:type="spellStart"/>
       <w:r>
         <w:rPr>
           <w:rFonts w:ascii="Roya" w:hAnsi="Roya" w:cs="Roya"/>
@@ -2273,6 +2312,7 @@
         </w:rPr>
         <w:t>mips</w:t>
       </w:r>
+      <w:proofErr w:type="spellEnd"/>
       <w:r>
         <w:rPr>
           <w:rFonts w:ascii="Roya" w:hAnsi="Roya" w:cs="Roya" w:hint="cs"/>
@@ -2281,6 +2321,7 @@
         </w:rPr>
         <w:t xml:space="preserve"> مربوط به </w:t>
       </w:r>
+      <w:proofErr w:type="spellStart"/>
       <w:r>
         <w:rPr>
           <w:rFonts w:ascii="Roya" w:hAnsi="Roya" w:cs="Roya"/>
@@ -2288,6 +2329,7 @@
         </w:rPr>
         <w:t>vm</w:t>
       </w:r>
+      <w:proofErr w:type="spellEnd"/>
     </w:p>
     <w:p>
       <w:pPr>
@@ -2364,6 +2406,7 @@
         </w:rPr>
         <w:t xml:space="preserve">البته این فیچرها میتوانند کم و زیاد شوند و در صورت تمایل میتوانیم آنها را در تابع </w:t>
       </w:r>
+      <w:proofErr w:type="spellStart"/>
       <w:r>
         <w:rPr>
           <w:rFonts w:ascii="Roya" w:hAnsi="Roya" w:cs="Roya"/>
@@ -2371,6 +2414,7 @@
         </w:rPr>
         <w:t>calculateState</w:t>
       </w:r>
+      <w:proofErr w:type="spellEnd"/>
       <w:r>
         <w:rPr>
           <w:rFonts w:ascii="Roya" w:hAnsi="Roya" w:cs="Roya" w:hint="cs"/>
@@ -2451,6 +2495,7 @@
         </w:rPr>
         <w:t xml:space="preserve"> تعیین شده است. البته میتوانیم این تابع پاداش را به صورت های دیگری نیز تغییر دهیم و عوامل دیگری را نیز در نظر بگیریم (تغییرات لازم در تابع </w:t>
       </w:r>
+      <w:proofErr w:type="spellStart"/>
       <w:r>
         <w:rPr>
           <w:rFonts w:ascii="Roya" w:hAnsi="Roya" w:cs="Roya"/>
@@ -2458,6 +2503,7 @@
         </w:rPr>
         <w:t>calculateReward</w:t>
       </w:r>
+      <w:proofErr w:type="spellEnd"/>
       <w:r>
         <w:rPr>
           <w:rFonts w:ascii="Roya" w:hAnsi="Roya" w:cs="Roya" w:hint="cs"/>
@@ -2484,6 +2530,7 @@
         </w:rPr>
         <w:t xml:space="preserve">اکشن ها نیز به صورت </w:t>
       </w:r>
+      <w:proofErr w:type="spellStart"/>
       <w:r>
         <w:rPr>
           <w:rFonts w:ascii="Roya" w:hAnsi="Roya" w:cs="Roya"/>
@@ -2491,6 +2538,7 @@
         </w:rPr>
         <w:t>vmId</w:t>
       </w:r>
+      <w:proofErr w:type="spellEnd"/>
       <w:r>
         <w:rPr>
           <w:rFonts w:ascii="Roya" w:hAnsi="Roya" w:cs="Roya" w:hint="cs"/>
@@ -2514,6 +2562,7 @@
         </w:rPr>
         <w:t xml:space="preserve"> باشد یعنی </w:t>
       </w:r>
+      <w:proofErr w:type="spellStart"/>
       <w:r>
         <w:rPr>
           <w:rFonts w:ascii="Roya" w:hAnsi="Roya" w:cs="Roya"/>
@@ -2521,6 +2570,7 @@
         </w:rPr>
         <w:t>vm</w:t>
       </w:r>
+      <w:proofErr w:type="spellEnd"/>
       <w:r>
         <w:rPr>
           <w:rFonts w:ascii="Roya" w:hAnsi="Roya" w:cs="Roya" w:hint="cs"/>
@@ -2622,6 +2672,7 @@
         </w:rPr>
         <w:t xml:space="preserve"> داشته باشیم که میتوانند به صورت های مختلفی مثل </w:t>
       </w:r>
+      <w:proofErr w:type="spellStart"/>
       <w:r>
         <w:rPr>
           <w:rFonts w:ascii="Roya" w:hAnsi="Roya" w:cs="Roya"/>
@@ -2629,6 +2680,7 @@
         </w:rPr>
         <w:t>hashmap</w:t>
       </w:r>
+      <w:proofErr w:type="spellEnd"/>
       <w:r>
         <w:rPr>
           <w:rFonts w:ascii="Roya" w:hAnsi="Roya" w:cs="Roya" w:hint="cs"/>
@@ -2667,6 +2719,7 @@
         </w:rPr>
         <w:t xml:space="preserve"> باشند. میتوانیم مدل های دیگری از آنها را نیز برای پروژه های مشابه تست کنیم (برای این کار، باید همه جاهایی که از </w:t>
       </w:r>
+      <w:proofErr w:type="spellStart"/>
       <w:r>
         <w:rPr>
           <w:rFonts w:ascii="Roya" w:hAnsi="Roya" w:cs="Roya"/>
@@ -2674,6 +2727,7 @@
         </w:rPr>
         <w:t>criticModel</w:t>
       </w:r>
+      <w:proofErr w:type="spellEnd"/>
       <w:r>
         <w:rPr>
           <w:rFonts w:ascii="Roya" w:hAnsi="Roya" w:cs="Roya" w:hint="cs"/>
@@ -2682,6 +2736,7 @@
         </w:rPr>
         <w:t xml:space="preserve"> یا </w:t>
       </w:r>
+      <w:proofErr w:type="spellStart"/>
       <w:r>
         <w:rPr>
           <w:rFonts w:ascii="Roya" w:hAnsi="Roya" w:cs="Roya"/>
@@ -2689,6 +2744,7 @@
         </w:rPr>
         <w:t>actorModel</w:t>
       </w:r>
+      <w:proofErr w:type="spellEnd"/>
       <w:r>
         <w:rPr>
           <w:rFonts w:ascii="Roya" w:hAnsi="Roya" w:cs="Roya" w:hint="cs"/>
@@ -2715,6 +2771,7 @@
         </w:rPr>
         <w:t xml:space="preserve">در تابع </w:t>
       </w:r>
+      <w:proofErr w:type="spellStart"/>
       <w:r>
         <w:rPr>
           <w:rFonts w:ascii="Roya" w:hAnsi="Roya" w:cs="Roya"/>
@@ -2722,6 +2779,7 @@
         </w:rPr>
         <w:t>updateModels</w:t>
       </w:r>
+      <w:proofErr w:type="spellEnd"/>
       <w:r>
         <w:rPr>
           <w:rFonts w:ascii="Roya" w:hAnsi="Roya" w:cs="Roya" w:hint="cs"/>
@@ -2923,6 +2981,7 @@
         </w:rPr>
         <w:t xml:space="preserve">در تصویر پایین، پیاده سازی کلی مربوط به آن را میبینید که سعی شده کلیت </w:t>
       </w:r>
+      <w:proofErr w:type="spellStart"/>
       <w:r>
         <w:rPr>
           <w:rFonts w:ascii="Roya" w:hAnsi="Roya" w:cs="Roya"/>
@@ -2930,6 +2989,7 @@
         </w:rPr>
         <w:t>CheckPointing</w:t>
       </w:r>
+      <w:proofErr w:type="spellEnd"/>
       <w:r>
         <w:rPr>
           <w:rFonts w:ascii="Roya" w:hAnsi="Roya" w:cs="Roya" w:hint="cs"/>
@@ -2943,7 +3003,7 @@
       <w:pPr>
         <w:bidi/>
         <w:rPr>
-          <w:rFonts w:ascii="Roya" w:hAnsi="Roya" w:cs="Roya" w:hint="cs"/>
+          <w:rFonts w:ascii="Roya" w:hAnsi="Roya" w:cs="Roya"/>
           <w:rtl/>
           <w:lang w:bidi="fa-IR"/>
         </w:rPr>
@@ -2956,6 +3016,7 @@
         </w:rPr>
         <w:t xml:space="preserve">البته این صرفا یک </w:t>
       </w:r>
+      <w:proofErr w:type="spellStart"/>
       <w:r>
         <w:rPr>
           <w:rFonts w:ascii="Roya" w:hAnsi="Roya" w:cs="Roya"/>
@@ -2963,6 +3024,7 @@
         </w:rPr>
         <w:t>ProtoType</w:t>
       </w:r>
+      <w:proofErr w:type="spellEnd"/>
       <w:r>
         <w:rPr>
           <w:rFonts w:ascii="Roya" w:hAnsi="Roya" w:cs="Roya" w:hint="cs"/>
@@ -2976,7 +3038,7 @@
       <w:pPr>
         <w:bidi/>
         <w:rPr>
-          <w:rFonts w:ascii="Roya" w:hAnsi="Roya" w:cs="Roya" w:hint="cs"/>
+          <w:rFonts w:ascii="Roya" w:hAnsi="Roya" w:cs="Roya"/>
           <w:rtl/>
           <w:lang w:bidi="fa-IR"/>
         </w:rPr>
@@ -3150,8 +3212,17 @@
           <w:rFonts w:ascii="Roya" w:hAnsi="Roya" w:cs="Roya"/>
           <w:lang w:bidi="fa-IR"/>
         </w:rPr>
-        <w:t>data/x_y</w:t>
-      </w:r>
+        <w:t>data/</w:t>
+      </w:r>
+      <w:proofErr w:type="spellStart"/>
+      <w:r>
+        <w:rPr>
+          <w:rFonts w:ascii="Roya" w:hAnsi="Roya" w:cs="Roya"/>
+          <w:lang w:bidi="fa-IR"/>
+        </w:rPr>
+        <w:t>x_y</w:t>
+      </w:r>
+      <w:proofErr w:type="spellEnd"/>
       <w:r>
         <w:rPr>
           <w:rFonts w:ascii="Roya" w:hAnsi="Roya" w:cs="Roya" w:hint="cs"/>
@@ -3178,6 +3249,7 @@
         </w:rPr>
         <w:t xml:space="preserve">همچنین </w:t>
       </w:r>
+      <w:proofErr w:type="spellStart"/>
       <w:r>
         <w:rPr>
           <w:rFonts w:ascii="Roya" w:hAnsi="Roya" w:cs="Roya"/>
@@ -3185,6 +3257,7 @@
         </w:rPr>
         <w:t>commMatrix</w:t>
       </w:r>
+      <w:proofErr w:type="spellEnd"/>
       <w:r>
         <w:rPr>
           <w:rFonts w:ascii="Roya" w:hAnsi="Roya" w:cs="Roya" w:hint="cs"/>
@@ -3193,6 +3266,7 @@
         </w:rPr>
         <w:t xml:space="preserve"> و </w:t>
       </w:r>
+      <w:proofErr w:type="spellStart"/>
       <w:r>
         <w:rPr>
           <w:rFonts w:ascii="Roya" w:hAnsi="Roya" w:cs="Roya"/>
@@ -3200,6 +3274,7 @@
         </w:rPr>
         <w:t>execMatrix</w:t>
       </w:r>
+      <w:proofErr w:type="spellEnd"/>
       <w:r>
         <w:rPr>
           <w:rFonts w:ascii="Roya" w:hAnsi="Roya" w:cs="Roya" w:hint="cs"/>
@@ -3367,7 +3442,7 @@
       <w:pPr>
         <w:bidi/>
         <w:rPr>
-          <w:rFonts w:ascii="Roya" w:hAnsi="Roya" w:cs="Roya" w:hint="cs"/>
+          <w:rFonts w:ascii="Roya" w:hAnsi="Roya" w:cs="Roya"/>
           <w:rtl/>
           <w:lang w:bidi="fa-IR"/>
         </w:rPr>
@@ -3439,17 +3514,32 @@
         </w:rPr>
         <w:t xml:space="preserve">می توانید به سورس کد این پروژه از طریق </w:t>
       </w:r>
-      <w:hyperlink r:id="rId21" w:history="1">
-        <w:r>
-          <w:rPr>
-            <w:rStyle w:val="Hyperlink"/>
-            <w:rFonts w:ascii="Roya" w:hAnsi="Roya" w:cs="Roya" w:hint="cs"/>
-            <w:rtl/>
-            <w:lang w:bidi="fa-IR"/>
-          </w:rPr>
-          <w:t>این لینک</w:t>
-        </w:r>
-      </w:hyperlink>
+      <w:r>
+        <w:fldChar w:fldCharType="begin"/>
+      </w:r>
+      <w:r>
+        <w:instrText>HYPERLINK "https://github.com/mjmaher987/Reinforcement-Learning-Based-Fault-Tolerant-Scheduling"</w:instrText>
+      </w:r>
+      <w:r>
+        <w:fldChar w:fldCharType="separate"/>
+      </w:r>
+      <w:r>
+        <w:rPr>
+          <w:rStyle w:val="Hyperlink"/>
+          <w:rFonts w:ascii="Roya" w:hAnsi="Roya" w:cs="Roya" w:hint="cs"/>
+          <w:rtl/>
+          <w:lang w:bidi="fa-IR"/>
+        </w:rPr>
+        <w:t>این لینک</w:t>
+      </w:r>
+      <w:r>
+        <w:rPr>
+          <w:rStyle w:val="Hyperlink"/>
+          <w:rFonts w:ascii="Roya" w:hAnsi="Roya" w:cs="Roya"/>
+          <w:lang w:bidi="fa-IR"/>
+        </w:rPr>
+        <w:fldChar w:fldCharType="end"/>
+      </w:r>
       <w:r>
         <w:rPr>
           <w:rFonts w:ascii="Roya" w:hAnsi="Roya" w:cs="Roya" w:hint="cs"/>
@@ -3502,6 +3592,7 @@
         <w:bidi/>
         <w:rPr>
           <w:rFonts w:ascii="Roya" w:hAnsi="Roya" w:cs="Roya"/>
+          <w:rtl/>
           <w:lang w:bidi="fa-IR"/>
         </w:rPr>
       </w:pPr>
@@ -3519,6 +3610,315 @@
         <w:bidi/>
         <w:rPr>
           <w:rFonts w:ascii="Roya" w:hAnsi="Roya" w:cs="Roya"/>
+          <w:rtl/>
+          <w:lang w:bidi="fa-IR"/>
+        </w:rPr>
+      </w:pPr>
+    </w:p>
+    <w:p>
+      <w:pPr>
+        <w:bidi/>
+        <w:rPr>
+          <w:rFonts w:ascii="Roya" w:hAnsi="Roya" w:cs="Roya"/>
+          <w:b/>
+          <w:bCs/>
+          <w:rtl/>
+          <w:lang w:bidi="fa-IR"/>
+        </w:rPr>
+      </w:pPr>
+      <w:r>
+        <w:rPr>
+          <w:rFonts w:ascii="Roya" w:hAnsi="Roya" w:cs="Roya"/>
+          <w:b/>
+          <w:bCs/>
+          <w:rtl/>
+          <w:lang w:bidi="fa-IR"/>
+        </w:rPr>
+        <w:lastRenderedPageBreak/>
+        <w:br/>
+      </w:r>
+      <w:r>
+        <w:rPr>
+          <w:rFonts w:ascii="Roya" w:hAnsi="Roya" w:cs="Roya" w:hint="cs"/>
+          <w:b/>
+          <w:bCs/>
+          <w:rtl/>
+          <w:lang w:bidi="fa-IR"/>
+        </w:rPr>
+        <w:t>تغییرات فاز 2</w:t>
+      </w:r>
+    </w:p>
+    <w:p>
+      <w:pPr>
+        <w:bidi/>
+        <w:rPr>
+          <w:rFonts w:ascii="Roya" w:hAnsi="Roya" w:cs="Roya"/>
+          <w:rtl/>
+          <w:lang w:bidi="fa-IR"/>
+        </w:rPr>
+      </w:pPr>
+      <w:r>
+        <w:rPr>
+          <w:rFonts w:ascii="Roya" w:hAnsi="Roya" w:cs="Roya" w:hint="cs"/>
+          <w:rtl/>
+          <w:lang w:bidi="fa-IR"/>
+        </w:rPr>
+        <w:t xml:space="preserve">در این فاز، الگوریتم </w:t>
+      </w:r>
+      <w:r>
+        <w:rPr>
+          <w:rFonts w:ascii="Roya" w:hAnsi="Roya" w:cs="Roya"/>
+          <w:lang w:bidi="fa-IR"/>
+        </w:rPr>
+        <w:t xml:space="preserve">Double </w:t>
+      </w:r>
+      <w:proofErr w:type="spellStart"/>
+      <w:r>
+        <w:rPr>
+          <w:rFonts w:ascii="Roya" w:hAnsi="Roya" w:cs="Roya"/>
+          <w:lang w:bidi="fa-IR"/>
+        </w:rPr>
+        <w:t>QLearning</w:t>
+      </w:r>
+      <w:proofErr w:type="spellEnd"/>
+      <w:r>
+        <w:rPr>
+          <w:rFonts w:ascii="Roya" w:hAnsi="Roya" w:cs="Roya" w:hint="cs"/>
+          <w:rtl/>
+          <w:lang w:bidi="fa-IR"/>
+        </w:rPr>
+        <w:t xml:space="preserve"> اضافه شده است که به جای  یک </w:t>
+      </w:r>
+      <w:proofErr w:type="spellStart"/>
+      <w:r>
+        <w:rPr>
+          <w:rFonts w:ascii="Roya" w:hAnsi="Roya" w:cs="Roya"/>
+          <w:lang w:bidi="fa-IR"/>
+        </w:rPr>
+        <w:t>QTable</w:t>
+      </w:r>
+      <w:proofErr w:type="spellEnd"/>
+      <w:r>
+        <w:rPr>
+          <w:rFonts w:ascii="Roya" w:hAnsi="Roya" w:cs="Roya" w:hint="cs"/>
+          <w:rtl/>
+          <w:lang w:bidi="fa-IR"/>
+        </w:rPr>
+        <w:t xml:space="preserve">، 2 عدد </w:t>
+      </w:r>
+      <w:proofErr w:type="spellStart"/>
+      <w:r>
+        <w:rPr>
+          <w:rFonts w:ascii="Roya" w:hAnsi="Roya" w:cs="Roya"/>
+          <w:lang w:bidi="fa-IR"/>
+        </w:rPr>
+        <w:t>QTable</w:t>
+      </w:r>
+      <w:proofErr w:type="spellEnd"/>
+      <w:r>
+        <w:rPr>
+          <w:rFonts w:ascii="Roya" w:hAnsi="Roya" w:cs="Roya" w:hint="cs"/>
+          <w:rtl/>
+          <w:lang w:bidi="fa-IR"/>
+        </w:rPr>
+        <w:t xml:space="preserve"> داریم و در تابع </w:t>
+      </w:r>
+      <w:proofErr w:type="spellStart"/>
+      <w:r>
+        <w:rPr>
+          <w:rFonts w:ascii="Roya" w:hAnsi="Roya" w:cs="Roya"/>
+          <w:lang w:bidi="fa-IR"/>
+        </w:rPr>
+        <w:t>getBestAction</w:t>
+      </w:r>
+      <w:proofErr w:type="spellEnd"/>
+      <w:r>
+        <w:rPr>
+          <w:rFonts w:ascii="Roya" w:hAnsi="Roya" w:cs="Roya" w:hint="cs"/>
+          <w:rtl/>
+          <w:lang w:bidi="fa-IR"/>
+        </w:rPr>
+        <w:t>، مجموع ارزش های این 2 را به عنوان ارزش کلی حساب میکنیم.</w:t>
+      </w:r>
+    </w:p>
+    <w:p>
+      <w:pPr>
+        <w:bidi/>
+        <w:rPr>
+          <w:rFonts w:ascii="Roya" w:hAnsi="Roya" w:cs="Roya"/>
+          <w:lang w:bidi="fa-IR"/>
+        </w:rPr>
+      </w:pPr>
+      <w:r>
+        <w:rPr>
+          <w:rFonts w:ascii="Roya" w:hAnsi="Roya" w:cs="Roya" w:hint="cs"/>
+          <w:rtl/>
+          <w:lang w:bidi="fa-IR"/>
+        </w:rPr>
+        <w:t xml:space="preserve">همچنین در هنگام به روزرسانی </w:t>
+      </w:r>
+      <w:proofErr w:type="spellStart"/>
+      <w:r>
+        <w:rPr>
+          <w:rFonts w:ascii="Roya" w:hAnsi="Roya" w:cs="Roya"/>
+          <w:lang w:bidi="fa-IR"/>
+        </w:rPr>
+        <w:t>QTable</w:t>
+      </w:r>
+      <w:proofErr w:type="spellEnd"/>
+      <w:r>
+        <w:rPr>
+          <w:rFonts w:ascii="Roya" w:hAnsi="Roya" w:cs="Roya" w:hint="cs"/>
+          <w:rtl/>
+          <w:lang w:bidi="fa-IR"/>
+        </w:rPr>
+        <w:t xml:space="preserve"> نیز به احتمال ½ از جدول 1 پیروی میکنیم و به احتمال ½ از جدول 2.</w:t>
+      </w:r>
+    </w:p>
+    <w:p>
+      <w:pPr>
+        <w:bidi/>
+        <w:rPr>
+          <w:rFonts w:ascii="Roya" w:hAnsi="Roya" w:cs="Roya"/>
+          <w:rtl/>
+          <w:lang w:bidi="fa-IR"/>
+        </w:rPr>
+      </w:pPr>
+      <w:r>
+        <w:rPr>
+          <w:rFonts w:ascii="Roya" w:hAnsi="Roya" w:cs="Roya" w:hint="cs"/>
+          <w:rtl/>
+          <w:lang w:bidi="fa-IR"/>
+        </w:rPr>
+        <w:t xml:space="preserve">همچنین با اضافه کردن این خطوط، میتوانیم </w:t>
+      </w:r>
+      <w:r>
+        <w:rPr>
+          <w:rFonts w:ascii="Roya" w:hAnsi="Roya" w:cs="Roya"/>
+          <w:lang w:bidi="fa-IR"/>
+        </w:rPr>
+        <w:t>CPU Utilization</w:t>
+      </w:r>
+      <w:r>
+        <w:rPr>
+          <w:rFonts w:ascii="Roya" w:hAnsi="Roya" w:cs="Roya" w:hint="cs"/>
+          <w:rtl/>
+          <w:lang w:bidi="fa-IR"/>
+        </w:rPr>
+        <w:t xml:space="preserve"> را نیز در خروجی نمایش دهیم.</w:t>
+      </w:r>
+    </w:p>
+    <w:p>
+      <w:pPr>
+        <w:bidi/>
+        <w:rPr>
+          <w:rFonts w:ascii="Roya" w:hAnsi="Roya" w:cs="Roya"/>
+          <w:lang w:bidi="fa-IR"/>
+        </w:rPr>
+      </w:pPr>
+      <w:r>
+        <w:rPr>
+          <w:noProof/>
+        </w:rPr>
+        <w:drawing>
+          <wp:inline distT="0" distB="0" distL="0" distR="0" wp14:anchorId="51621630" wp14:editId="567E1F82">
+            <wp:extent cx="6858000" cy="942975"/>
+            <wp:effectExtent l="0" t="0" r="0" b="9525"/>
+            <wp:docPr id="2104197392" name="Picture 1"/>
+            <wp:cNvGraphicFramePr>
+              <a:graphicFrameLocks xmlns:a="http://schemas.openxmlformats.org/drawingml/2006/main" noChangeAspect="1"/>
+            </wp:cNvGraphicFramePr>
+            <a:graphic xmlns:a="http://schemas.openxmlformats.org/drawingml/2006/main">
+              <a:graphicData uri="http://schemas.openxmlformats.org/drawingml/2006/picture">
+                <pic:pic xmlns:pic="http://schemas.openxmlformats.org/drawingml/2006/picture">
+                  <pic:nvPicPr>
+                    <pic:cNvPr id="2104197392" name=""/>
+                    <pic:cNvPicPr/>
+                  </pic:nvPicPr>
+                  <pic:blipFill>
+                    <a:blip r:embed="rId21"/>
+                    <a:stretch>
+                      <a:fillRect/>
+                    </a:stretch>
+                  </pic:blipFill>
+                  <pic:spPr>
+                    <a:xfrm>
+                      <a:off x="0" y="0"/>
+                      <a:ext cx="6858000" cy="942975"/>
+                    </a:xfrm>
+                    <a:prstGeom prst="rect">
+                      <a:avLst/>
+                    </a:prstGeom>
+                  </pic:spPr>
+                </pic:pic>
+              </a:graphicData>
+            </a:graphic>
+          </wp:inline>
+        </w:drawing>
+      </w:r>
+    </w:p>
+    <w:p>
+      <w:pPr>
+        <w:bidi/>
+        <w:rPr>
+          <w:rFonts w:ascii="Roya" w:hAnsi="Roya" w:cs="Roya"/>
+          <w:rtl/>
+          <w:lang w:bidi="fa-IR"/>
+        </w:rPr>
+      </w:pPr>
+      <w:r>
+        <w:rPr>
+          <w:rFonts w:ascii="Roya" w:hAnsi="Roya" w:cs="Roya" w:hint="cs"/>
+          <w:rtl/>
+          <w:lang w:bidi="prs-AF"/>
+        </w:rPr>
+        <w:t xml:space="preserve">تنها موردی که نیاز است همچنان </w:t>
+      </w:r>
+      <w:r>
+        <w:rPr>
+          <w:rFonts w:ascii="Roya" w:hAnsi="Roya" w:cs="Roya" w:hint="cs"/>
+          <w:rtl/>
+          <w:lang w:bidi="fa-IR"/>
+        </w:rPr>
+        <w:t xml:space="preserve">پیاده سازی شود، بحث </w:t>
+      </w:r>
+      <w:r>
+        <w:rPr>
+          <w:rFonts w:ascii="Roya" w:hAnsi="Roya" w:cs="Roya"/>
+          <w:rtl/>
+          <w:lang w:bidi="fa-IR"/>
+        </w:rPr>
+        <w:t>(</w:t>
+      </w:r>
+      <w:r>
+        <w:rPr>
+          <w:rFonts w:ascii="Roya" w:hAnsi="Roya" w:cs="Roya"/>
+          <w:lang w:bidi="fa-IR"/>
+        </w:rPr>
+        <w:t>dynamic priority queue based on deadline</w:t>
+      </w:r>
+      <w:r>
+        <w:rPr>
+          <w:rFonts w:ascii="Roya" w:hAnsi="Roya" w:cs="Roya"/>
+          <w:rtl/>
+          <w:lang w:bidi="fa-IR"/>
+        </w:rPr>
+        <w:t>)</w:t>
+      </w:r>
+      <w:r>
+        <w:rPr>
+          <w:rFonts w:ascii="Roya" w:hAnsi="Roya" w:cs="Roya" w:hint="cs"/>
+          <w:rtl/>
+          <w:lang w:bidi="fa-IR"/>
+        </w:rPr>
+        <w:t xml:space="preserve"> است که درصدد پیاده سازی آن هستم.</w:t>
+      </w:r>
+    </w:p>
+    <w:p>
+      <w:pPr>
+        <w:bidi/>
+        <w:rPr>
+          <w:rFonts w:ascii="Roya" w:hAnsi="Roya" w:cs="Roya" w:hint="cs"/>
           <w:rtl/>
           <w:lang w:bidi="fa-IR"/>
         </w:rPr>

</xml_diff>

<commit_message>
- report is updated
</commit_message>
<xml_diff>
--- a/Documentations/Report.docx
+++ b/Documentations/Report.docx
@@ -87,7 +87,7 @@
           <w:rtl/>
           <w:lang w:bidi="fa-IR"/>
         </w:rPr>
-        <w:t>گزارش پیاده سازی فاز 1 پروژه سیستم های بی درنگ</w:t>
+        <w:t>گزارش پیاده سازی پروژه سیستم های بی درنگ</w:t>
       </w:r>
     </w:p>
     <w:p>
@@ -3514,32 +3514,17 @@
         </w:rPr>
         <w:t xml:space="preserve">می توانید به سورس کد این پروژه از طریق </w:t>
       </w:r>
-      <w:r>
-        <w:fldChar w:fldCharType="begin"/>
-      </w:r>
-      <w:r>
-        <w:instrText>HYPERLINK "https://github.com/mjmaher987/Reinforcement-Learning-Based-Fault-Tolerant-Scheduling"</w:instrText>
-      </w:r>
-      <w:r>
-        <w:fldChar w:fldCharType="separate"/>
-      </w:r>
-      <w:r>
-        <w:rPr>
-          <w:rStyle w:val="Hyperlink"/>
-          <w:rFonts w:ascii="Roya" w:hAnsi="Roya" w:cs="Roya" w:hint="cs"/>
-          <w:rtl/>
-          <w:lang w:bidi="fa-IR"/>
-        </w:rPr>
-        <w:t>این لینک</w:t>
-      </w:r>
-      <w:r>
-        <w:rPr>
-          <w:rStyle w:val="Hyperlink"/>
-          <w:rFonts w:ascii="Roya" w:hAnsi="Roya" w:cs="Roya"/>
-          <w:lang w:bidi="fa-IR"/>
-        </w:rPr>
-        <w:fldChar w:fldCharType="end"/>
-      </w:r>
+      <w:hyperlink r:id="rId21" w:history="1">
+        <w:r>
+          <w:rPr>
+            <w:rStyle w:val="Hyperlink"/>
+            <w:rFonts w:ascii="Roya" w:hAnsi="Roya" w:cs="Roya" w:hint="cs"/>
+            <w:rtl/>
+            <w:lang w:bidi="fa-IR"/>
+          </w:rPr>
+          <w:t>این لینک</w:t>
+        </w:r>
+      </w:hyperlink>
       <w:r>
         <w:rPr>
           <w:rFonts w:ascii="Roya" w:hAnsi="Roya" w:cs="Roya" w:hint="cs"/>
@@ -3836,7 +3821,7 @@
                     <pic:cNvPicPr/>
                   </pic:nvPicPr>
                   <pic:blipFill>
-                    <a:blip r:embed="rId21"/>
+                    <a:blip r:embed="rId22"/>
                     <a:stretch>
                       <a:fillRect/>
                     </a:stretch>
@@ -3918,11 +3903,66 @@
       <w:pPr>
         <w:bidi/>
         <w:rPr>
-          <w:rFonts w:ascii="Roya" w:hAnsi="Roya" w:cs="Roya" w:hint="cs"/>
-          <w:rtl/>
-          <w:lang w:bidi="fa-IR"/>
-        </w:rPr>
-      </w:pPr>
+          <w:rFonts w:ascii="Roya" w:hAnsi="Roya" w:cs="Roya"/>
+          <w:rtl/>
+          <w:lang w:bidi="fa-IR"/>
+        </w:rPr>
+      </w:pPr>
+    </w:p>
+    <w:p>
+      <w:pPr>
+        <w:bidi/>
+        <w:rPr>
+          <w:rFonts w:ascii="Roya" w:hAnsi="Roya" w:cs="Roya"/>
+          <w:b/>
+          <w:bCs/>
+          <w:rtl/>
+          <w:lang w:bidi="fa-IR"/>
+        </w:rPr>
+      </w:pPr>
+      <w:r>
+        <w:rPr>
+          <w:rFonts w:ascii="Roya" w:hAnsi="Roya" w:cs="Roya" w:hint="cs"/>
+          <w:b/>
+          <w:bCs/>
+          <w:rtl/>
+          <w:lang w:bidi="fa-IR"/>
+        </w:rPr>
+        <w:t>آخرین تغییرات (28 و 29 تیر 1402)</w:t>
+      </w:r>
+    </w:p>
+    <w:p>
+      <w:pPr>
+        <w:bidi/>
+        <w:rPr>
+          <w:rFonts w:ascii="Roya" w:hAnsi="Roya" w:cs="Roya" w:hint="cs"/>
+          <w:rtl/>
+          <w:lang w:bidi="fa-IR"/>
+        </w:rPr>
+      </w:pPr>
+      <w:r>
+        <w:rPr>
+          <w:rFonts w:ascii="Roya" w:hAnsi="Roya" w:cs="Roya" w:hint="cs"/>
+          <w:rtl/>
+          <w:lang w:bidi="fa-IR"/>
+        </w:rPr>
+        <w:t xml:space="preserve">نمودارها نیز اضافه شده و در پوشه </w:t>
+      </w:r>
+      <w:r>
+        <w:rPr>
+          <w:rFonts w:ascii="Roya" w:hAnsi="Roya" w:cs="Roya"/>
+          <w:lang w:bidi="fa-IR"/>
+        </w:rPr>
+        <w:t>charts</w:t>
+      </w:r>
+      <w:r>
+        <w:rPr>
+          <w:rFonts w:ascii="Roya" w:hAnsi="Roya" w:cs="Roya" w:hint="cs"/>
+          <w:rtl/>
+          <w:lang w:bidi="fa-IR"/>
+        </w:rPr>
+        <w:t xml:space="preserve"> ذخیره میشوند.</w:t>
+      </w:r>
     </w:p>
     <w:sectPr>
       <w:pgSz w:w="12240" w:h="15840"/>

</xml_diff>